<commit_message>
Start of Exercise 27
</commit_message>
<xml_diff>
--- a/Python Dictionary (Exercise 22).docx
+++ b/Python Dictionary (Exercise 22).docx
@@ -8,8 +8,6 @@
         <w:ind w:left="2880" w:hanging="2880"/>
         <w:jc w:val="center"/>
       </w:pPr>
-      <w:bookmarkStart w:id="0" w:name="_GoBack"/>
-      <w:bookmarkEnd w:id="0"/>
       <w:r>
         <w:t>Python Dictionary</w:t>
       </w:r>
@@ -2057,6 +2055,135 @@
       <w:r>
         <w:t xml:space="preserve"> line of a new function</w:t>
       </w:r>
+    </w:p>
+    <w:p>
+      <w:pPr>
+        <w:ind w:left="2880" w:hanging="2880"/>
+      </w:pPr>
+    </w:p>
+    <w:p>
+      <w:pPr>
+        <w:ind w:left="2880" w:hanging="2880"/>
+      </w:pPr>
+      <w:proofErr w:type="gramStart"/>
+      <w:r>
+        <w:t>and</w:t>
+      </w:r>
+      <w:proofErr w:type="gramEnd"/>
+      <w:r>
+        <w:tab/>
+        <w:t>Logical operator which functions like the English conjunction.</w:t>
+      </w:r>
+    </w:p>
+    <w:p>
+      <w:pPr>
+        <w:ind w:left="2880" w:hanging="2880"/>
+      </w:pPr>
+    </w:p>
+    <w:p>
+      <w:pPr>
+        <w:ind w:left="2880" w:hanging="2880"/>
+      </w:pPr>
+      <w:proofErr w:type="gramStart"/>
+      <w:r>
+        <w:t>or</w:t>
+      </w:r>
+      <w:proofErr w:type="gramEnd"/>
+      <w:r>
+        <w:tab/>
+        <w:t>Logical operator which functions like the English conjunction.</w:t>
+      </w:r>
+    </w:p>
+    <w:p>
+      <w:pPr>
+        <w:ind w:left="2880" w:hanging="2880"/>
+      </w:pPr>
+    </w:p>
+    <w:p>
+      <w:pPr>
+        <w:ind w:left="2880" w:hanging="2880"/>
+      </w:pPr>
+      <w:proofErr w:type="gramStart"/>
+      <w:r>
+        <w:t>not</w:t>
+      </w:r>
+      <w:proofErr w:type="gramEnd"/>
+      <w:r>
+        <w:tab/>
+        <w:t>Logical operator which functions like the English word.</w:t>
+      </w:r>
+    </w:p>
+    <w:p>
+      <w:pPr>
+        <w:ind w:left="2880" w:hanging="2880"/>
+      </w:pPr>
+    </w:p>
+    <w:p>
+      <w:pPr>
+        <w:ind w:left="2880" w:hanging="2880"/>
+      </w:pPr>
+      <w:proofErr w:type="gramStart"/>
+      <w:r>
+        <w:t>!=</w:t>
+      </w:r>
+      <w:proofErr w:type="gramEnd"/>
+      <w:r>
+        <w:tab/>
+        <w:t>Not equal</w:t>
+      </w:r>
+    </w:p>
+    <w:p>
+      <w:pPr>
+        <w:ind w:left="2880" w:hanging="2880"/>
+      </w:pPr>
+    </w:p>
+    <w:p>
+      <w:pPr>
+        <w:ind w:left="2880" w:hanging="2880"/>
+      </w:pPr>
+      <w:r>
+        <w:t>==</w:t>
+      </w:r>
+      <w:r>
+        <w:tab/>
+        <w:t>Equal</w:t>
+      </w:r>
+    </w:p>
+    <w:p>
+      <w:pPr>
+        <w:ind w:left="2880" w:hanging="2880"/>
+      </w:pPr>
+    </w:p>
+    <w:p>
+      <w:pPr>
+        <w:ind w:left="2880" w:hanging="2880"/>
+      </w:pPr>
+      <w:r>
+        <w:t>True</w:t>
+      </w:r>
+      <w:r>
+        <w:tab/>
+        <w:t>Logical state of TRUE</w:t>
+      </w:r>
+    </w:p>
+    <w:p>
+      <w:pPr>
+        <w:ind w:left="2880" w:hanging="2880"/>
+      </w:pPr>
+    </w:p>
+    <w:p>
+      <w:pPr>
+        <w:ind w:left="2880" w:hanging="2880"/>
+      </w:pPr>
+      <w:r>
+        <w:t>False</w:t>
+      </w:r>
+      <w:r>
+        <w:tab/>
+        <w:t>Logical state of FALSE</w:t>
+      </w:r>
+      <w:bookmarkStart w:id="0" w:name="_GoBack"/>
+      <w:bookmarkEnd w:id="0"/>
     </w:p>
     <w:p>
       <w:pPr>
@@ -3897,7 +4024,7 @@
 </file>
 
 <file path=customXml/itemProps1.xml><?xml version="1.0" encoding="utf-8"?>
-<ds:datastoreItem xmlns:ds="http://schemas.openxmlformats.org/officeDocument/2006/customXml" ds:itemID="{E11BFBD7-CCC4-844B-9D29-0D7A9679E4BA}">
+<ds:datastoreItem xmlns:ds="http://schemas.openxmlformats.org/officeDocument/2006/customXml" ds:itemID="{6D504AC6-8E61-4E42-A7EE-42BAB87BA573}">
   <ds:schemaRefs>
     <ds:schemaRef ds:uri="http://schemas.openxmlformats.org/officeDocument/2006/bibliography"/>
   </ds:schemaRefs>

</xml_diff>

<commit_message>
Exercise 27: Added Truth Tables to Dictionary
</commit_message>
<xml_diff>
--- a/Python Dictionary (Exercise 22).docx
+++ b/Python Dictionary (Exercise 22).docx
@@ -813,12 +813,12 @@
       <w:r>
         <w:t xml:space="preserve"> or </w:t>
       </w:r>
-      <w:hyperlink r:id="rId7" w:history="1">
+      <w:hyperlink r:id="rId7" w:anchor="the-import-statement" w:history="1">
         <w:r>
           <w:rPr>
             <w:rStyle w:val="Hyperlink"/>
           </w:rPr>
-          <w:t>at Section 61.12 here</w:t>
+          <w:t>here</w:t>
         </w:r>
       </w:hyperlink>
       <w:r>
@@ -1793,12 +1793,12 @@
       <w:r>
         <w:t xml:space="preserve"> </w:t>
       </w:r>
-      <w:hyperlink r:id="rId9" w:history="1">
+      <w:hyperlink r:id="rId9" w:anchor="format-specification-mini-language" w:history="1">
         <w:r>
           <w:rPr>
             <w:rStyle w:val="Hyperlink"/>
           </w:rPr>
-          <w:t>at Section 7.1.3.1 here</w:t>
+          <w:t>here</w:t>
         </w:r>
       </w:hyperlink>
       <w:r>
@@ -2016,14 +2016,16 @@
         <w:tab/>
         <w:t xml:space="preserve">Back-slash indicates an “escape sequence” placed in a string. A list of valid escape sequences can be found </w:t>
       </w:r>
-      <w:hyperlink r:id="rId10" w:history="1">
+      <w:hyperlink r:id="rId10" w:anchor="string-literals" w:history="1">
         <w:r>
           <w:rPr>
             <w:rStyle w:val="Hyperlink"/>
           </w:rPr>
-          <w:t>at Section 2.4.1 here</w:t>
+          <w:t>here</w:t>
         </w:r>
       </w:hyperlink>
+      <w:bookmarkStart w:id="0" w:name="_GoBack"/>
+      <w:bookmarkEnd w:id="0"/>
       <w:r>
         <w:t>.</w:t>
       </w:r>
@@ -2146,7 +2148,15 @@
       </w:r>
       <w:r>
         <w:tab/>
+      </w:r>
+      <w:r>
+        <w:t xml:space="preserve">“Double” </w:t>
+      </w:r>
+      <w:r>
         <w:t>Equal</w:t>
+      </w:r>
+      <w:r>
+        <w:t>. Different than single =, which sets a variable to a value/string, == tests a condition/logical statement.</w:t>
       </w:r>
     </w:p>
     <w:p>
@@ -2182,8 +2192,6 @@
         <w:tab/>
         <w:t>Logical state of FALSE</w:t>
       </w:r>
-      <w:bookmarkStart w:id="0" w:name="_GoBack"/>
-      <w:bookmarkEnd w:id="0"/>
     </w:p>
     <w:p>
       <w:pPr>
@@ -2492,25 +2500,1008 @@
       </w:r>
     </w:p>
     <w:p>
-      <w:pPr>
-        <w:ind w:left="2880" w:hanging="2880"/>
-      </w:pPr>
-    </w:p>
-    <w:p>
-      <w:pPr>
-        <w:ind w:left="2880" w:hanging="2880"/>
-      </w:pPr>
-    </w:p>
-    <w:p>
-      <w:pPr>
-        <w:ind w:left="2880" w:hanging="2880"/>
-      </w:pPr>
-    </w:p>
-    <w:p>
-      <w:pPr>
-        <w:ind w:left="2880" w:hanging="2880"/>
-      </w:pPr>
-    </w:p>
+      <w:r>
+        <w:br w:type="page"/>
+      </w:r>
+    </w:p>
+    <w:p>
+      <w:pPr>
+        <w:pStyle w:val="Title"/>
+        <w:jc w:val="center"/>
+      </w:pPr>
+      <w:r>
+        <w:t>The Truth Tables</w:t>
+      </w:r>
+    </w:p>
+    <w:tbl>
+      <w:tblPr>
+        <w:tblStyle w:val="TableGrid"/>
+        <w:tblW w:w="0" w:type="auto"/>
+        <w:tblLook w:val="04A0" w:firstRow="1" w:lastRow="0" w:firstColumn="1" w:lastColumn="0" w:noHBand="0" w:noVBand="1"/>
+      </w:tblPr>
+      <w:tblGrid>
+        <w:gridCol w:w="1458"/>
+        <w:gridCol w:w="1170"/>
+      </w:tblGrid>
+      <w:tr>
+        <w:tc>
+          <w:tcPr>
+            <w:tcW w:w="1458" w:type="dxa"/>
+          </w:tcPr>
+          <w:p>
+            <w:pPr>
+              <w:rPr>
+                <w:b/>
+              </w:rPr>
+            </w:pPr>
+            <w:r>
+              <w:rPr>
+                <w:b/>
+              </w:rPr>
+              <w:t>NOT</w:t>
+            </w:r>
+          </w:p>
+        </w:tc>
+        <w:tc>
+          <w:tcPr>
+            <w:tcW w:w="1170" w:type="dxa"/>
+          </w:tcPr>
+          <w:p>
+            <w:pPr>
+              <w:rPr>
+                <w:b/>
+              </w:rPr>
+            </w:pPr>
+            <w:r>
+              <w:rPr>
+                <w:b/>
+              </w:rPr>
+              <w:t>True?</w:t>
+            </w:r>
+          </w:p>
+        </w:tc>
+      </w:tr>
+      <w:tr>
+        <w:tc>
+          <w:tcPr>
+            <w:tcW w:w="1458" w:type="dxa"/>
+          </w:tcPr>
+          <w:p>
+            <w:proofErr w:type="gramStart"/>
+            <w:r>
+              <w:t>not</w:t>
+            </w:r>
+            <w:proofErr w:type="gramEnd"/>
+            <w:r>
+              <w:t xml:space="preserve"> False</w:t>
+            </w:r>
+          </w:p>
+        </w:tc>
+        <w:tc>
+          <w:tcPr>
+            <w:tcW w:w="1170" w:type="dxa"/>
+          </w:tcPr>
+          <w:p>
+            <w:r>
+              <w:t>True</w:t>
+            </w:r>
+          </w:p>
+        </w:tc>
+      </w:tr>
+      <w:tr>
+        <w:tc>
+          <w:tcPr>
+            <w:tcW w:w="1458" w:type="dxa"/>
+          </w:tcPr>
+          <w:p>
+            <w:proofErr w:type="gramStart"/>
+            <w:r>
+              <w:t>not</w:t>
+            </w:r>
+            <w:proofErr w:type="gramEnd"/>
+            <w:r>
+              <w:t xml:space="preserve"> True</w:t>
+            </w:r>
+          </w:p>
+        </w:tc>
+        <w:tc>
+          <w:tcPr>
+            <w:tcW w:w="1170" w:type="dxa"/>
+          </w:tcPr>
+          <w:p>
+            <w:r>
+              <w:t>False</w:t>
+            </w:r>
+          </w:p>
+        </w:tc>
+      </w:tr>
+    </w:tbl>
+    <w:p/>
+    <w:tbl>
+      <w:tblPr>
+        <w:tblStyle w:val="TableGrid"/>
+        <w:tblW w:w="0" w:type="auto"/>
+        <w:tblLook w:val="04A0" w:firstRow="1" w:lastRow="0" w:firstColumn="1" w:lastColumn="0" w:noHBand="0" w:noVBand="1"/>
+      </w:tblPr>
+      <w:tblGrid>
+        <w:gridCol w:w="1728"/>
+        <w:gridCol w:w="1260"/>
+      </w:tblGrid>
+      <w:tr>
+        <w:tc>
+          <w:tcPr>
+            <w:tcW w:w="1728" w:type="dxa"/>
+          </w:tcPr>
+          <w:p>
+            <w:pPr>
+              <w:rPr>
+                <w:b/>
+              </w:rPr>
+            </w:pPr>
+            <w:r>
+              <w:rPr>
+                <w:b/>
+              </w:rPr>
+              <w:t>OR</w:t>
+            </w:r>
+          </w:p>
+        </w:tc>
+        <w:tc>
+          <w:tcPr>
+            <w:tcW w:w="1260" w:type="dxa"/>
+          </w:tcPr>
+          <w:p>
+            <w:pPr>
+              <w:rPr>
+                <w:b/>
+              </w:rPr>
+            </w:pPr>
+            <w:r>
+              <w:rPr>
+                <w:b/>
+              </w:rPr>
+              <w:t>True?</w:t>
+            </w:r>
+          </w:p>
+        </w:tc>
+      </w:tr>
+      <w:tr>
+        <w:tc>
+          <w:tcPr>
+            <w:tcW w:w="1728" w:type="dxa"/>
+          </w:tcPr>
+          <w:p>
+            <w:r>
+              <w:t>True or False</w:t>
+            </w:r>
+          </w:p>
+        </w:tc>
+        <w:tc>
+          <w:tcPr>
+            <w:tcW w:w="1260" w:type="dxa"/>
+          </w:tcPr>
+          <w:p>
+            <w:r>
+              <w:t>True</w:t>
+            </w:r>
+          </w:p>
+        </w:tc>
+      </w:tr>
+      <w:tr>
+        <w:tc>
+          <w:tcPr>
+            <w:tcW w:w="1728" w:type="dxa"/>
+          </w:tcPr>
+          <w:p>
+            <w:r>
+              <w:t>True or True</w:t>
+            </w:r>
+          </w:p>
+        </w:tc>
+        <w:tc>
+          <w:tcPr>
+            <w:tcW w:w="1260" w:type="dxa"/>
+          </w:tcPr>
+          <w:p>
+            <w:r>
+              <w:t>True</w:t>
+            </w:r>
+          </w:p>
+        </w:tc>
+      </w:tr>
+      <w:tr>
+        <w:tc>
+          <w:tcPr>
+            <w:tcW w:w="1728" w:type="dxa"/>
+          </w:tcPr>
+          <w:p>
+            <w:r>
+              <w:t>False or True</w:t>
+            </w:r>
+          </w:p>
+        </w:tc>
+        <w:tc>
+          <w:tcPr>
+            <w:tcW w:w="1260" w:type="dxa"/>
+          </w:tcPr>
+          <w:p>
+            <w:r>
+              <w:t>True</w:t>
+            </w:r>
+          </w:p>
+        </w:tc>
+      </w:tr>
+      <w:tr>
+        <w:tc>
+          <w:tcPr>
+            <w:tcW w:w="1728" w:type="dxa"/>
+          </w:tcPr>
+          <w:p>
+            <w:r>
+              <w:t>False or False</w:t>
+            </w:r>
+          </w:p>
+        </w:tc>
+        <w:tc>
+          <w:tcPr>
+            <w:tcW w:w="1260" w:type="dxa"/>
+          </w:tcPr>
+          <w:p>
+            <w:r>
+              <w:t>False</w:t>
+            </w:r>
+          </w:p>
+        </w:tc>
+      </w:tr>
+    </w:tbl>
+    <w:p/>
+    <w:tbl>
+      <w:tblPr>
+        <w:tblStyle w:val="TableGrid"/>
+        <w:tblW w:w="0" w:type="auto"/>
+        <w:tblLook w:val="04A0" w:firstRow="1" w:lastRow="0" w:firstColumn="1" w:lastColumn="0" w:noHBand="0" w:noVBand="1"/>
+      </w:tblPr>
+      <w:tblGrid>
+        <w:gridCol w:w="1908"/>
+        <w:gridCol w:w="1350"/>
+      </w:tblGrid>
+      <w:tr>
+        <w:tc>
+          <w:tcPr>
+            <w:tcW w:w="1908" w:type="dxa"/>
+          </w:tcPr>
+          <w:p>
+            <w:pPr>
+              <w:rPr>
+                <w:b/>
+              </w:rPr>
+            </w:pPr>
+            <w:r>
+              <w:rPr>
+                <w:b/>
+              </w:rPr>
+              <w:t>AND</w:t>
+            </w:r>
+          </w:p>
+        </w:tc>
+        <w:tc>
+          <w:tcPr>
+            <w:tcW w:w="1350" w:type="dxa"/>
+          </w:tcPr>
+          <w:p>
+            <w:pPr>
+              <w:rPr>
+                <w:b/>
+              </w:rPr>
+            </w:pPr>
+            <w:r>
+              <w:rPr>
+                <w:b/>
+              </w:rPr>
+              <w:t>True?</w:t>
+            </w:r>
+          </w:p>
+        </w:tc>
+      </w:tr>
+      <w:tr>
+        <w:tc>
+          <w:tcPr>
+            <w:tcW w:w="1908" w:type="dxa"/>
+          </w:tcPr>
+          <w:p>
+            <w:r>
+              <w:t>True and False</w:t>
+            </w:r>
+          </w:p>
+        </w:tc>
+        <w:tc>
+          <w:tcPr>
+            <w:tcW w:w="1350" w:type="dxa"/>
+          </w:tcPr>
+          <w:p>
+            <w:r>
+              <w:t>False</w:t>
+            </w:r>
+          </w:p>
+        </w:tc>
+      </w:tr>
+      <w:tr>
+        <w:tc>
+          <w:tcPr>
+            <w:tcW w:w="1908" w:type="dxa"/>
+          </w:tcPr>
+          <w:p>
+            <w:r>
+              <w:t>True and True</w:t>
+            </w:r>
+          </w:p>
+        </w:tc>
+        <w:tc>
+          <w:tcPr>
+            <w:tcW w:w="1350" w:type="dxa"/>
+          </w:tcPr>
+          <w:p>
+            <w:r>
+              <w:t>True</w:t>
+            </w:r>
+          </w:p>
+        </w:tc>
+      </w:tr>
+      <w:tr>
+        <w:tc>
+          <w:tcPr>
+            <w:tcW w:w="1908" w:type="dxa"/>
+          </w:tcPr>
+          <w:p>
+            <w:r>
+              <w:t>False and True</w:t>
+            </w:r>
+          </w:p>
+        </w:tc>
+        <w:tc>
+          <w:tcPr>
+            <w:tcW w:w="1350" w:type="dxa"/>
+          </w:tcPr>
+          <w:p>
+            <w:r>
+              <w:t>False</w:t>
+            </w:r>
+          </w:p>
+        </w:tc>
+      </w:tr>
+      <w:tr>
+        <w:tc>
+          <w:tcPr>
+            <w:tcW w:w="1908" w:type="dxa"/>
+          </w:tcPr>
+          <w:p>
+            <w:r>
+              <w:t>False and False</w:t>
+            </w:r>
+          </w:p>
+        </w:tc>
+        <w:tc>
+          <w:tcPr>
+            <w:tcW w:w="1350" w:type="dxa"/>
+          </w:tcPr>
+          <w:p>
+            <w:r>
+              <w:t>False</w:t>
+            </w:r>
+          </w:p>
+        </w:tc>
+      </w:tr>
+    </w:tbl>
+    <w:p/>
+    <w:tbl>
+      <w:tblPr>
+        <w:tblStyle w:val="TableGrid"/>
+        <w:tblW w:w="0" w:type="auto"/>
+        <w:tblLook w:val="04A0" w:firstRow="1" w:lastRow="0" w:firstColumn="1" w:lastColumn="0" w:noHBand="0" w:noVBand="1"/>
+      </w:tblPr>
+      <w:tblGrid>
+        <w:gridCol w:w="2268"/>
+        <w:gridCol w:w="1170"/>
+      </w:tblGrid>
+      <w:tr>
+        <w:tc>
+          <w:tcPr>
+            <w:tcW w:w="2268" w:type="dxa"/>
+          </w:tcPr>
+          <w:p>
+            <w:pPr>
+              <w:rPr>
+                <w:b/>
+              </w:rPr>
+            </w:pPr>
+            <w:r>
+              <w:rPr>
+                <w:b/>
+              </w:rPr>
+              <w:t>NOT OR</w:t>
+            </w:r>
+          </w:p>
+        </w:tc>
+        <w:tc>
+          <w:tcPr>
+            <w:tcW w:w="1170" w:type="dxa"/>
+          </w:tcPr>
+          <w:p>
+            <w:pPr>
+              <w:rPr>
+                <w:b/>
+              </w:rPr>
+            </w:pPr>
+            <w:r>
+              <w:rPr>
+                <w:b/>
+              </w:rPr>
+              <w:t>True?</w:t>
+            </w:r>
+          </w:p>
+        </w:tc>
+      </w:tr>
+      <w:tr>
+        <w:tc>
+          <w:tcPr>
+            <w:tcW w:w="2268" w:type="dxa"/>
+          </w:tcPr>
+          <w:p>
+            <w:proofErr w:type="gramStart"/>
+            <w:r>
+              <w:t>not</w:t>
+            </w:r>
+            <w:proofErr w:type="gramEnd"/>
+            <w:r>
+              <w:t xml:space="preserve"> (True or False)</w:t>
+            </w:r>
+          </w:p>
+        </w:tc>
+        <w:tc>
+          <w:tcPr>
+            <w:tcW w:w="1170" w:type="dxa"/>
+          </w:tcPr>
+          <w:p>
+            <w:r>
+              <w:t>False</w:t>
+            </w:r>
+          </w:p>
+        </w:tc>
+      </w:tr>
+      <w:tr>
+        <w:tc>
+          <w:tcPr>
+            <w:tcW w:w="2268" w:type="dxa"/>
+          </w:tcPr>
+          <w:p>
+            <w:proofErr w:type="gramStart"/>
+            <w:r>
+              <w:t>not</w:t>
+            </w:r>
+            <w:proofErr w:type="gramEnd"/>
+            <w:r>
+              <w:t xml:space="preserve"> (True or True)</w:t>
+            </w:r>
+          </w:p>
+        </w:tc>
+        <w:tc>
+          <w:tcPr>
+            <w:tcW w:w="1170" w:type="dxa"/>
+          </w:tcPr>
+          <w:p>
+            <w:r>
+              <w:t>False</w:t>
+            </w:r>
+          </w:p>
+        </w:tc>
+      </w:tr>
+      <w:tr>
+        <w:tc>
+          <w:tcPr>
+            <w:tcW w:w="2268" w:type="dxa"/>
+          </w:tcPr>
+          <w:p>
+            <w:proofErr w:type="gramStart"/>
+            <w:r>
+              <w:t>not</w:t>
+            </w:r>
+            <w:proofErr w:type="gramEnd"/>
+            <w:r>
+              <w:t xml:space="preserve"> (False or True)</w:t>
+            </w:r>
+          </w:p>
+        </w:tc>
+        <w:tc>
+          <w:tcPr>
+            <w:tcW w:w="1170" w:type="dxa"/>
+          </w:tcPr>
+          <w:p>
+            <w:r>
+              <w:t>False</w:t>
+            </w:r>
+          </w:p>
+        </w:tc>
+      </w:tr>
+      <w:tr>
+        <w:tc>
+          <w:tcPr>
+            <w:tcW w:w="2268" w:type="dxa"/>
+          </w:tcPr>
+          <w:p>
+            <w:r>
+              <w:t>Not (False or False)</w:t>
+            </w:r>
+          </w:p>
+        </w:tc>
+        <w:tc>
+          <w:tcPr>
+            <w:tcW w:w="1170" w:type="dxa"/>
+          </w:tcPr>
+          <w:p>
+            <w:r>
+              <w:t>True</w:t>
+            </w:r>
+          </w:p>
+        </w:tc>
+      </w:tr>
+    </w:tbl>
+    <w:p/>
+    <w:tbl>
+      <w:tblPr>
+        <w:tblStyle w:val="TableGrid"/>
+        <w:tblW w:w="0" w:type="auto"/>
+        <w:tblLook w:val="04A0" w:firstRow="1" w:lastRow="0" w:firstColumn="1" w:lastColumn="0" w:noHBand="0" w:noVBand="1"/>
+      </w:tblPr>
+      <w:tblGrid>
+        <w:gridCol w:w="2358"/>
+        <w:gridCol w:w="1080"/>
+      </w:tblGrid>
+      <w:tr>
+        <w:tc>
+          <w:tcPr>
+            <w:tcW w:w="2358" w:type="dxa"/>
+          </w:tcPr>
+          <w:p>
+            <w:pPr>
+              <w:rPr>
+                <w:b/>
+              </w:rPr>
+            </w:pPr>
+            <w:r>
+              <w:rPr>
+                <w:b/>
+              </w:rPr>
+              <w:t>NOT AND</w:t>
+            </w:r>
+          </w:p>
+        </w:tc>
+        <w:tc>
+          <w:tcPr>
+            <w:tcW w:w="1080" w:type="dxa"/>
+          </w:tcPr>
+          <w:p>
+            <w:pPr>
+              <w:rPr>
+                <w:b/>
+              </w:rPr>
+            </w:pPr>
+            <w:r>
+              <w:rPr>
+                <w:b/>
+              </w:rPr>
+              <w:t>True?</w:t>
+            </w:r>
+          </w:p>
+        </w:tc>
+      </w:tr>
+      <w:tr>
+        <w:tc>
+          <w:tcPr>
+            <w:tcW w:w="2358" w:type="dxa"/>
+          </w:tcPr>
+          <w:p>
+            <w:proofErr w:type="gramStart"/>
+            <w:r>
+              <w:t>not</w:t>
+            </w:r>
+            <w:proofErr w:type="gramEnd"/>
+            <w:r>
+              <w:t xml:space="preserve"> (True and False)</w:t>
+            </w:r>
+          </w:p>
+        </w:tc>
+        <w:tc>
+          <w:tcPr>
+            <w:tcW w:w="1080" w:type="dxa"/>
+          </w:tcPr>
+          <w:p>
+            <w:r>
+              <w:t>True</w:t>
+            </w:r>
+          </w:p>
+        </w:tc>
+      </w:tr>
+      <w:tr>
+        <w:tc>
+          <w:tcPr>
+            <w:tcW w:w="2358" w:type="dxa"/>
+          </w:tcPr>
+          <w:p>
+            <w:proofErr w:type="gramStart"/>
+            <w:r>
+              <w:t>not</w:t>
+            </w:r>
+            <w:proofErr w:type="gramEnd"/>
+            <w:r>
+              <w:t xml:space="preserve"> (True and True)</w:t>
+            </w:r>
+          </w:p>
+        </w:tc>
+        <w:tc>
+          <w:tcPr>
+            <w:tcW w:w="1080" w:type="dxa"/>
+          </w:tcPr>
+          <w:p>
+            <w:r>
+              <w:t>False</w:t>
+            </w:r>
+          </w:p>
+        </w:tc>
+      </w:tr>
+      <w:tr>
+        <w:tc>
+          <w:tcPr>
+            <w:tcW w:w="2358" w:type="dxa"/>
+          </w:tcPr>
+          <w:p>
+            <w:proofErr w:type="gramStart"/>
+            <w:r>
+              <w:t>not</w:t>
+            </w:r>
+            <w:proofErr w:type="gramEnd"/>
+            <w:r>
+              <w:t xml:space="preserve"> (False and True)</w:t>
+            </w:r>
+          </w:p>
+        </w:tc>
+        <w:tc>
+          <w:tcPr>
+            <w:tcW w:w="1080" w:type="dxa"/>
+          </w:tcPr>
+          <w:p>
+            <w:r>
+              <w:t>True</w:t>
+            </w:r>
+          </w:p>
+        </w:tc>
+      </w:tr>
+      <w:tr>
+        <w:tc>
+          <w:tcPr>
+            <w:tcW w:w="2358" w:type="dxa"/>
+          </w:tcPr>
+          <w:p>
+            <w:proofErr w:type="gramStart"/>
+            <w:r>
+              <w:t>not</w:t>
+            </w:r>
+            <w:proofErr w:type="gramEnd"/>
+            <w:r>
+              <w:t xml:space="preserve"> (False and False)</w:t>
+            </w:r>
+          </w:p>
+        </w:tc>
+        <w:tc>
+          <w:tcPr>
+            <w:tcW w:w="1080" w:type="dxa"/>
+          </w:tcPr>
+          <w:p>
+            <w:r>
+              <w:t>True</w:t>
+            </w:r>
+          </w:p>
+        </w:tc>
+      </w:tr>
+    </w:tbl>
+    <w:p/>
+    <w:tbl>
+      <w:tblPr>
+        <w:tblStyle w:val="TableGrid"/>
+        <w:tblW w:w="0" w:type="auto"/>
+        <w:tblLook w:val="04A0" w:firstRow="1" w:lastRow="0" w:firstColumn="1" w:lastColumn="0" w:noHBand="0" w:noVBand="1"/>
+      </w:tblPr>
+      <w:tblGrid>
+        <w:gridCol w:w="918"/>
+        <w:gridCol w:w="990"/>
+      </w:tblGrid>
+      <w:tr>
+        <w:tc>
+          <w:tcPr>
+            <w:tcW w:w="918" w:type="dxa"/>
+          </w:tcPr>
+          <w:p>
+            <w:pPr>
+              <w:rPr>
+                <w:b/>
+              </w:rPr>
+            </w:pPr>
+            <w:proofErr w:type="gramStart"/>
+            <w:r>
+              <w:rPr>
+                <w:b/>
+              </w:rPr>
+              <w:t>!=</w:t>
+            </w:r>
+            <w:proofErr w:type="gramEnd"/>
+          </w:p>
+        </w:tc>
+        <w:tc>
+          <w:tcPr>
+            <w:tcW w:w="990" w:type="dxa"/>
+          </w:tcPr>
+          <w:p>
+            <w:pPr>
+              <w:rPr>
+                <w:b/>
+              </w:rPr>
+            </w:pPr>
+            <w:r>
+              <w:rPr>
+                <w:b/>
+              </w:rPr>
+              <w:t>True?</w:t>
+            </w:r>
+          </w:p>
+        </w:tc>
+      </w:tr>
+      <w:tr>
+        <w:tc>
+          <w:tcPr>
+            <w:tcW w:w="918" w:type="dxa"/>
+          </w:tcPr>
+          <w:p>
+            <w:proofErr w:type="gramStart"/>
+            <w:r>
+              <w:t>1 !=</w:t>
+            </w:r>
+            <w:proofErr w:type="gramEnd"/>
+            <w:r>
+              <w:t xml:space="preserve"> 0</w:t>
+            </w:r>
+          </w:p>
+        </w:tc>
+        <w:tc>
+          <w:tcPr>
+            <w:tcW w:w="990" w:type="dxa"/>
+          </w:tcPr>
+          <w:p>
+            <w:r>
+              <w:t>True</w:t>
+            </w:r>
+          </w:p>
+        </w:tc>
+      </w:tr>
+      <w:tr>
+        <w:tc>
+          <w:tcPr>
+            <w:tcW w:w="918" w:type="dxa"/>
+          </w:tcPr>
+          <w:p>
+            <w:proofErr w:type="gramStart"/>
+            <w:r>
+              <w:t>1 !=</w:t>
+            </w:r>
+            <w:proofErr w:type="gramEnd"/>
+            <w:r>
+              <w:t xml:space="preserve"> 1</w:t>
+            </w:r>
+          </w:p>
+        </w:tc>
+        <w:tc>
+          <w:tcPr>
+            <w:tcW w:w="990" w:type="dxa"/>
+          </w:tcPr>
+          <w:p>
+            <w:r>
+              <w:t>False</w:t>
+            </w:r>
+          </w:p>
+        </w:tc>
+      </w:tr>
+      <w:tr>
+        <w:tc>
+          <w:tcPr>
+            <w:tcW w:w="918" w:type="dxa"/>
+          </w:tcPr>
+          <w:p>
+            <w:proofErr w:type="gramStart"/>
+            <w:r>
+              <w:t>0 !=</w:t>
+            </w:r>
+            <w:proofErr w:type="gramEnd"/>
+            <w:r>
+              <w:t xml:space="preserve"> 1</w:t>
+            </w:r>
+          </w:p>
+        </w:tc>
+        <w:tc>
+          <w:tcPr>
+            <w:tcW w:w="990" w:type="dxa"/>
+          </w:tcPr>
+          <w:p>
+            <w:r>
+              <w:t>True</w:t>
+            </w:r>
+          </w:p>
+        </w:tc>
+      </w:tr>
+      <w:tr>
+        <w:tc>
+          <w:tcPr>
+            <w:tcW w:w="918" w:type="dxa"/>
+          </w:tcPr>
+          <w:p>
+            <w:proofErr w:type="gramStart"/>
+            <w:r>
+              <w:t>0 !=</w:t>
+            </w:r>
+            <w:proofErr w:type="gramEnd"/>
+            <w:r>
+              <w:t xml:space="preserve"> 0</w:t>
+            </w:r>
+          </w:p>
+        </w:tc>
+        <w:tc>
+          <w:tcPr>
+            <w:tcW w:w="990" w:type="dxa"/>
+          </w:tcPr>
+          <w:p>
+            <w:r>
+              <w:t>False</w:t>
+            </w:r>
+          </w:p>
+        </w:tc>
+      </w:tr>
+    </w:tbl>
+    <w:p/>
+    <w:tbl>
+      <w:tblPr>
+        <w:tblStyle w:val="TableGrid"/>
+        <w:tblW w:w="0" w:type="auto"/>
+        <w:tblLook w:val="04A0" w:firstRow="1" w:lastRow="0" w:firstColumn="1" w:lastColumn="0" w:noHBand="0" w:noVBand="1"/>
+      </w:tblPr>
+      <w:tblGrid>
+        <w:gridCol w:w="918"/>
+        <w:gridCol w:w="990"/>
+      </w:tblGrid>
+      <w:tr>
+        <w:tc>
+          <w:tcPr>
+            <w:tcW w:w="918" w:type="dxa"/>
+          </w:tcPr>
+          <w:p>
+            <w:pPr>
+              <w:rPr>
+                <w:b/>
+              </w:rPr>
+            </w:pPr>
+            <w:r>
+              <w:rPr>
+                <w:b/>
+              </w:rPr>
+              <w:t>==</w:t>
+            </w:r>
+          </w:p>
+        </w:tc>
+        <w:tc>
+          <w:tcPr>
+            <w:tcW w:w="990" w:type="dxa"/>
+          </w:tcPr>
+          <w:p>
+            <w:pPr>
+              <w:rPr>
+                <w:b/>
+              </w:rPr>
+            </w:pPr>
+            <w:r>
+              <w:rPr>
+                <w:b/>
+              </w:rPr>
+              <w:t>True?</w:t>
+            </w:r>
+          </w:p>
+        </w:tc>
+      </w:tr>
+      <w:tr>
+        <w:tc>
+          <w:tcPr>
+            <w:tcW w:w="918" w:type="dxa"/>
+          </w:tcPr>
+          <w:p>
+            <w:r>
+              <w:t>1 == 0</w:t>
+            </w:r>
+          </w:p>
+        </w:tc>
+        <w:tc>
+          <w:tcPr>
+            <w:tcW w:w="990" w:type="dxa"/>
+          </w:tcPr>
+          <w:p>
+            <w:r>
+              <w:t>False</w:t>
+            </w:r>
+          </w:p>
+        </w:tc>
+      </w:tr>
+      <w:tr>
+        <w:tc>
+          <w:tcPr>
+            <w:tcW w:w="918" w:type="dxa"/>
+          </w:tcPr>
+          <w:p>
+            <w:r>
+              <w:t>1 == 1</w:t>
+            </w:r>
+          </w:p>
+        </w:tc>
+        <w:tc>
+          <w:tcPr>
+            <w:tcW w:w="990" w:type="dxa"/>
+          </w:tcPr>
+          <w:p>
+            <w:r>
+              <w:t>True</w:t>
+            </w:r>
+          </w:p>
+        </w:tc>
+      </w:tr>
+      <w:tr>
+        <w:tc>
+          <w:tcPr>
+            <w:tcW w:w="918" w:type="dxa"/>
+          </w:tcPr>
+          <w:p>
+            <w:r>
+              <w:t>0 == 1</w:t>
+            </w:r>
+          </w:p>
+        </w:tc>
+        <w:tc>
+          <w:tcPr>
+            <w:tcW w:w="990" w:type="dxa"/>
+          </w:tcPr>
+          <w:p>
+            <w:r>
+              <w:t>False</w:t>
+            </w:r>
+          </w:p>
+        </w:tc>
+      </w:tr>
+      <w:tr>
+        <w:tc>
+          <w:tcPr>
+            <w:tcW w:w="918" w:type="dxa"/>
+          </w:tcPr>
+          <w:p>
+            <w:r>
+              <w:t>0 == 0</w:t>
+            </w:r>
+          </w:p>
+        </w:tc>
+        <w:tc>
+          <w:tcPr>
+            <w:tcW w:w="990" w:type="dxa"/>
+          </w:tcPr>
+          <w:p>
+            <w:r>
+              <w:t>True</w:t>
+            </w:r>
+          </w:p>
+        </w:tc>
+      </w:tr>
+    </w:tbl>
+    <w:p/>
     <w:sectPr>
       <w:pgSz w:w="12240" w:h="15840"/>
       <w:pgMar w:top="720" w:right="720" w:bottom="720" w:left="720" w:header="720" w:footer="720" w:gutter="0"/>
@@ -3359,6 +4350,41 @@
       <w:u w:val="single"/>
     </w:rPr>
   </w:style>
+  <w:style w:type="table" w:styleId="TableGrid">
+    <w:name w:val="Table Grid"/>
+    <w:basedOn w:val="TableNormal"/>
+    <w:uiPriority w:val="59"/>
+    <w:rsid w:val="000C012C"/>
+    <w:tblPr>
+      <w:tblInd w:w="0" w:type="dxa"/>
+      <w:tblBorders>
+        <w:top w:val="single" w:sz="4" w:space="0" w:color="auto"/>
+        <w:left w:val="single" w:sz="4" w:space="0" w:color="auto"/>
+        <w:bottom w:val="single" w:sz="4" w:space="0" w:color="auto"/>
+        <w:right w:val="single" w:sz="4" w:space="0" w:color="auto"/>
+        <w:insideH w:val="single" w:sz="4" w:space="0" w:color="auto"/>
+        <w:insideV w:val="single" w:sz="4" w:space="0" w:color="auto"/>
+      </w:tblBorders>
+      <w:tblCellMar>
+        <w:top w:w="0" w:type="dxa"/>
+        <w:left w:w="108" w:type="dxa"/>
+        <w:bottom w:w="0" w:type="dxa"/>
+        <w:right w:w="108" w:type="dxa"/>
+      </w:tblCellMar>
+    </w:tblPr>
+  </w:style>
+  <w:style w:type="character" w:styleId="FollowedHyperlink">
+    <w:name w:val="FollowedHyperlink"/>
+    <w:basedOn w:val="DefaultParagraphFont"/>
+    <w:uiPriority w:val="99"/>
+    <w:semiHidden/>
+    <w:unhideWhenUsed/>
+    <w:rsid w:val="00661530"/>
+    <w:rPr>
+      <w:color w:val="800080" w:themeColor="followedHyperlink"/>
+      <w:u w:val="single"/>
+    </w:rPr>
+  </w:style>
 </w:styles>
 </file>
 
@@ -3696,6 +4722,41 @@
       <w:u w:val="single"/>
     </w:rPr>
   </w:style>
+  <w:style w:type="table" w:styleId="TableGrid">
+    <w:name w:val="Table Grid"/>
+    <w:basedOn w:val="TableNormal"/>
+    <w:uiPriority w:val="59"/>
+    <w:rsid w:val="000C012C"/>
+    <w:tblPr>
+      <w:tblInd w:w="0" w:type="dxa"/>
+      <w:tblBorders>
+        <w:top w:val="single" w:sz="4" w:space="0" w:color="auto"/>
+        <w:left w:val="single" w:sz="4" w:space="0" w:color="auto"/>
+        <w:bottom w:val="single" w:sz="4" w:space="0" w:color="auto"/>
+        <w:right w:val="single" w:sz="4" w:space="0" w:color="auto"/>
+        <w:insideH w:val="single" w:sz="4" w:space="0" w:color="auto"/>
+        <w:insideV w:val="single" w:sz="4" w:space="0" w:color="auto"/>
+      </w:tblBorders>
+      <w:tblCellMar>
+        <w:top w:w="0" w:type="dxa"/>
+        <w:left w:w="108" w:type="dxa"/>
+        <w:bottom w:w="0" w:type="dxa"/>
+        <w:right w:w="108" w:type="dxa"/>
+      </w:tblCellMar>
+    </w:tblPr>
+  </w:style>
+  <w:style w:type="character" w:styleId="FollowedHyperlink">
+    <w:name w:val="FollowedHyperlink"/>
+    <w:basedOn w:val="DefaultParagraphFont"/>
+    <w:uiPriority w:val="99"/>
+    <w:semiHidden/>
+    <w:unhideWhenUsed/>
+    <w:rsid w:val="00661530"/>
+    <w:rPr>
+      <w:color w:val="800080" w:themeColor="followedHyperlink"/>
+      <w:u w:val="single"/>
+    </w:rPr>
+  </w:style>
 </w:styles>
 </file>
 
@@ -4024,7 +5085,7 @@
 </file>
 
 <file path=customXml/itemProps1.xml><?xml version="1.0" encoding="utf-8"?>
-<ds:datastoreItem xmlns:ds="http://schemas.openxmlformats.org/officeDocument/2006/customXml" ds:itemID="{6D504AC6-8E61-4E42-A7EE-42BAB87BA573}">
+<ds:datastoreItem xmlns:ds="http://schemas.openxmlformats.org/officeDocument/2006/customXml" ds:itemID="{DE66D424-DBE2-CF4C-AC18-C8620B905135}">
   <ds:schemaRefs>
     <ds:schemaRef ds:uri="http://schemas.openxmlformats.org/officeDocument/2006/bibliography"/>
   </ds:schemaRefs>

</xml_diff>

<commit_message>
Updated Dictionary for Exercise 28, Extra Credits 1 and 2. Exercise 28 complete.
</commit_message>
<xml_diff>
--- a/Python Dictionary (Exercise 22).docx
+++ b/Python Dictionary (Exercise 22).docx
@@ -331,9 +331,25 @@
     </w:p>
     <w:p>
       <w:pPr>
+        <w:rPr>
+          <w:rFonts w:asciiTheme="majorHAnsi" w:eastAsiaTheme="majorEastAsia" w:hAnsiTheme="majorHAnsi" w:cstheme="majorBidi"/>
+          <w:b/>
+          <w:bCs/>
+          <w:color w:val="4F81BD" w:themeColor="accent1"/>
+          <w:sz w:val="26"/>
+          <w:szCs w:val="26"/>
+        </w:rPr>
+      </w:pPr>
+      <w:r>
+        <w:br w:type="page"/>
+      </w:r>
+    </w:p>
+    <w:p>
+      <w:pPr>
         <w:pStyle w:val="Heading2"/>
       </w:pPr>
       <w:r>
+        <w:lastRenderedPageBreak/>
         <w:t>Commands</w:t>
       </w:r>
     </w:p>
@@ -608,7 +624,6 @@
         <w:rPr>
           <w:b/>
         </w:rPr>
-        <w:lastRenderedPageBreak/>
         <w:t>from</w:t>
       </w:r>
       <w:proofErr w:type="gramEnd"/>
@@ -1374,6 +1389,21 @@
     </w:p>
     <w:p>
       <w:pPr>
+        <w:rPr>
+          <w:rFonts w:asciiTheme="majorHAnsi" w:eastAsiaTheme="majorEastAsia" w:hAnsiTheme="majorHAnsi" w:cstheme="majorBidi"/>
+          <w:b/>
+          <w:bCs/>
+          <w:color w:val="4F81BD" w:themeColor="accent1"/>
+          <w:sz w:val="26"/>
+          <w:szCs w:val="26"/>
+        </w:rPr>
+      </w:pPr>
+      <w:r>
+        <w:br w:type="page"/>
+      </w:r>
+    </w:p>
+    <w:p>
+      <w:pPr>
         <w:pStyle w:val="Heading2"/>
       </w:pPr>
       <w:r>
@@ -1836,6 +1866,11 @@
       </w:r>
       <w:r>
         <w:tab/>
+      </w:r>
+      <w:r>
+        <w:t xml:space="preserve">Strictly </w:t>
+      </w:r>
+      <w:r>
         <w:t>Less-than</w:t>
       </w:r>
     </w:p>
@@ -1853,6 +1888,11 @@
       </w:r>
       <w:r>
         <w:tab/>
+      </w:r>
+      <w:r>
+        <w:t xml:space="preserve">Strictly </w:t>
+      </w:r>
+      <w:r>
         <w:t>Greater-than</w:t>
       </w:r>
     </w:p>
@@ -2024,8 +2064,6 @@
           <w:t>here</w:t>
         </w:r>
       </w:hyperlink>
-      <w:bookmarkStart w:id="0" w:name="_GoBack"/>
-      <w:bookmarkEnd w:id="0"/>
       <w:r>
         <w:t>.</w:t>
       </w:r>
@@ -2133,6 +2171,17 @@
         <w:tab/>
         <w:t>Not equal</w:t>
       </w:r>
+      <w:r>
+        <w:t xml:space="preserve"> (Can also be written &lt;&gt; , but this is obsolete usage. New code should always </w:t>
+      </w:r>
+      <w:proofErr w:type="gramStart"/>
+      <w:r>
+        <w:t>use !=</w:t>
+      </w:r>
+      <w:proofErr w:type="gramEnd"/>
+      <w:r>
+        <w:t xml:space="preserve"> .)</w:t>
+      </w:r>
     </w:p>
     <w:p>
       <w:pPr>
@@ -2202,6 +2251,72 @@
       <w:pPr>
         <w:ind w:left="2880" w:hanging="2880"/>
       </w:pPr>
+      <w:proofErr w:type="gramStart"/>
+      <w:r>
+        <w:t>is</w:t>
+      </w:r>
+      <w:proofErr w:type="gramEnd"/>
+      <w:r>
+        <w:tab/>
+        <w:t>Object identity</w:t>
+      </w:r>
+    </w:p>
+    <w:p>
+      <w:pPr>
+        <w:ind w:left="2880" w:hanging="2880"/>
+      </w:pPr>
+    </w:p>
+    <w:p>
+      <w:pPr>
+        <w:ind w:left="2880" w:hanging="2880"/>
+      </w:pPr>
+      <w:proofErr w:type="gramStart"/>
+      <w:r>
+        <w:t>is</w:t>
+      </w:r>
+      <w:proofErr w:type="gramEnd"/>
+      <w:r>
+        <w:t xml:space="preserve"> not</w:t>
+      </w:r>
+      <w:r>
+        <w:tab/>
+        <w:t>Negated object identity</w:t>
+      </w:r>
+    </w:p>
+    <w:p>
+      <w:pPr>
+        <w:ind w:left="2880" w:hanging="2880"/>
+      </w:pPr>
+    </w:p>
+    <w:p>
+      <w:pPr>
+        <w:ind w:left="2880" w:hanging="2880"/>
+      </w:pPr>
+    </w:p>
+    <w:p>
+      <w:pPr>
+        <w:ind w:left="2880" w:hanging="2880"/>
+      </w:pPr>
+    </w:p>
+    <w:p>
+      <w:pPr>
+        <w:ind w:left="2880" w:hanging="2880"/>
+      </w:pPr>
+    </w:p>
+    <w:p>
+      <w:pPr>
+        <w:rPr>
+          <w:rFonts w:asciiTheme="majorHAnsi" w:eastAsiaTheme="majorEastAsia" w:hAnsiTheme="majorHAnsi" w:cstheme="majorBidi"/>
+          <w:b/>
+          <w:bCs/>
+          <w:color w:val="4F81BD" w:themeColor="accent1"/>
+          <w:sz w:val="26"/>
+          <w:szCs w:val="26"/>
+        </w:rPr>
+      </w:pPr>
+      <w:r>
+        <w:br w:type="page"/>
+      </w:r>
     </w:p>
     <w:p>
       <w:pPr>
@@ -2213,6 +2328,14 @@
       <w:r>
         <w:t>s</w:t>
       </w:r>
+    </w:p>
+    <w:p>
+      <w:pPr>
+        <w:rPr>
+          <w:i/>
+          <w:u w:val="single"/>
+        </w:rPr>
+      </w:pPr>
     </w:p>
     <w:p>
       <w:pPr>
@@ -2406,6 +2529,16 @@
     </w:p>
     <w:p/>
     <w:p>
+      <w:pPr>
+        <w:rPr>
+          <w:i/>
+          <w:u w:val="single"/>
+        </w:rPr>
+      </w:pPr>
+    </w:p>
+    <w:p>
+      <w:bookmarkStart w:id="0" w:name="_GoBack"/>
+      <w:bookmarkEnd w:id="0"/>
       <w:r>
         <w:rPr>
           <w:i/>
@@ -5085,7 +5218,7 @@
 </file>
 
 <file path=customXml/itemProps1.xml><?xml version="1.0" encoding="utf-8"?>
-<ds:datastoreItem xmlns:ds="http://schemas.openxmlformats.org/officeDocument/2006/customXml" ds:itemID="{DE66D424-DBE2-CF4C-AC18-C8620B905135}">
+<ds:datastoreItem xmlns:ds="http://schemas.openxmlformats.org/officeDocument/2006/customXml" ds:itemID="{9896F46F-824E-B648-8F3D-8FDA2DE4EE82}">
   <ds:schemaRefs>
     <ds:schemaRef ds:uri="http://schemas.openxmlformats.org/officeDocument/2006/bibliography"/>
   </ds:schemaRefs>

</xml_diff>

<commit_message>
Updated Dictionary for Exercise 28, Extra Credits 1 and 2
</commit_message>
<xml_diff>
--- a/Python Dictionary (Exercise 22).docx
+++ b/Python Dictionary (Exercise 22).docx
@@ -331,9 +331,25 @@
     </w:p>
     <w:p>
       <w:pPr>
+        <w:rPr>
+          <w:rFonts w:asciiTheme="majorHAnsi" w:eastAsiaTheme="majorEastAsia" w:hAnsiTheme="majorHAnsi" w:cstheme="majorBidi"/>
+          <w:b/>
+          <w:bCs/>
+          <w:color w:val="4F81BD" w:themeColor="accent1"/>
+          <w:sz w:val="26"/>
+          <w:szCs w:val="26"/>
+        </w:rPr>
+      </w:pPr>
+      <w:r>
+        <w:br w:type="page"/>
+      </w:r>
+    </w:p>
+    <w:p>
+      <w:pPr>
         <w:pStyle w:val="Heading2"/>
       </w:pPr>
       <w:r>
+        <w:lastRenderedPageBreak/>
         <w:t>Commands</w:t>
       </w:r>
     </w:p>
@@ -608,7 +624,6 @@
         <w:rPr>
           <w:b/>
         </w:rPr>
-        <w:lastRenderedPageBreak/>
         <w:t>from</w:t>
       </w:r>
       <w:proofErr w:type="gramEnd"/>
@@ -1374,6 +1389,21 @@
     </w:p>
     <w:p>
       <w:pPr>
+        <w:rPr>
+          <w:rFonts w:asciiTheme="majorHAnsi" w:eastAsiaTheme="majorEastAsia" w:hAnsiTheme="majorHAnsi" w:cstheme="majorBidi"/>
+          <w:b/>
+          <w:bCs/>
+          <w:color w:val="4F81BD" w:themeColor="accent1"/>
+          <w:sz w:val="26"/>
+          <w:szCs w:val="26"/>
+        </w:rPr>
+      </w:pPr>
+      <w:r>
+        <w:br w:type="page"/>
+      </w:r>
+    </w:p>
+    <w:p>
+      <w:pPr>
         <w:pStyle w:val="Heading2"/>
       </w:pPr>
       <w:r>
@@ -1836,6 +1866,11 @@
       </w:r>
       <w:r>
         <w:tab/>
+      </w:r>
+      <w:r>
+        <w:t xml:space="preserve">Strictly </w:t>
+      </w:r>
+      <w:r>
         <w:t>Less-than</w:t>
       </w:r>
     </w:p>
@@ -1853,6 +1888,11 @@
       </w:r>
       <w:r>
         <w:tab/>
+      </w:r>
+      <w:r>
+        <w:t xml:space="preserve">Strictly </w:t>
+      </w:r>
+      <w:r>
         <w:t>Greater-than</w:t>
       </w:r>
     </w:p>
@@ -2024,8 +2064,6 @@
           <w:t>here</w:t>
         </w:r>
       </w:hyperlink>
-      <w:bookmarkStart w:id="0" w:name="_GoBack"/>
-      <w:bookmarkEnd w:id="0"/>
       <w:r>
         <w:t>.</w:t>
       </w:r>
@@ -2133,6 +2171,17 @@
         <w:tab/>
         <w:t>Not equal</w:t>
       </w:r>
+      <w:r>
+        <w:t xml:space="preserve"> (Can also be written &lt;&gt; , but this is obsolete usage. New code should always </w:t>
+      </w:r>
+      <w:proofErr w:type="gramStart"/>
+      <w:r>
+        <w:t>use !=</w:t>
+      </w:r>
+      <w:proofErr w:type="gramEnd"/>
+      <w:r>
+        <w:t xml:space="preserve"> .)</w:t>
+      </w:r>
     </w:p>
     <w:p>
       <w:pPr>
@@ -2202,6 +2251,72 @@
       <w:pPr>
         <w:ind w:left="2880" w:hanging="2880"/>
       </w:pPr>
+      <w:proofErr w:type="gramStart"/>
+      <w:r>
+        <w:t>is</w:t>
+      </w:r>
+      <w:proofErr w:type="gramEnd"/>
+      <w:r>
+        <w:tab/>
+        <w:t>Object identity</w:t>
+      </w:r>
+    </w:p>
+    <w:p>
+      <w:pPr>
+        <w:ind w:left="2880" w:hanging="2880"/>
+      </w:pPr>
+    </w:p>
+    <w:p>
+      <w:pPr>
+        <w:ind w:left="2880" w:hanging="2880"/>
+      </w:pPr>
+      <w:proofErr w:type="gramStart"/>
+      <w:r>
+        <w:t>is</w:t>
+      </w:r>
+      <w:proofErr w:type="gramEnd"/>
+      <w:r>
+        <w:t xml:space="preserve"> not</w:t>
+      </w:r>
+      <w:r>
+        <w:tab/>
+        <w:t>Negated object identity</w:t>
+      </w:r>
+    </w:p>
+    <w:p>
+      <w:pPr>
+        <w:ind w:left="2880" w:hanging="2880"/>
+      </w:pPr>
+    </w:p>
+    <w:p>
+      <w:pPr>
+        <w:ind w:left="2880" w:hanging="2880"/>
+      </w:pPr>
+    </w:p>
+    <w:p>
+      <w:pPr>
+        <w:ind w:left="2880" w:hanging="2880"/>
+      </w:pPr>
+    </w:p>
+    <w:p>
+      <w:pPr>
+        <w:ind w:left="2880" w:hanging="2880"/>
+      </w:pPr>
+    </w:p>
+    <w:p>
+      <w:pPr>
+        <w:rPr>
+          <w:rFonts w:asciiTheme="majorHAnsi" w:eastAsiaTheme="majorEastAsia" w:hAnsiTheme="majorHAnsi" w:cstheme="majorBidi"/>
+          <w:b/>
+          <w:bCs/>
+          <w:color w:val="4F81BD" w:themeColor="accent1"/>
+          <w:sz w:val="26"/>
+          <w:szCs w:val="26"/>
+        </w:rPr>
+      </w:pPr>
+      <w:r>
+        <w:br w:type="page"/>
+      </w:r>
     </w:p>
     <w:p>
       <w:pPr>
@@ -2213,6 +2328,14 @@
       <w:r>
         <w:t>s</w:t>
       </w:r>
+    </w:p>
+    <w:p>
+      <w:pPr>
+        <w:rPr>
+          <w:i/>
+          <w:u w:val="single"/>
+        </w:rPr>
+      </w:pPr>
     </w:p>
     <w:p>
       <w:pPr>
@@ -2406,6 +2529,16 @@
     </w:p>
     <w:p/>
     <w:p>
+      <w:pPr>
+        <w:rPr>
+          <w:i/>
+          <w:u w:val="single"/>
+        </w:rPr>
+      </w:pPr>
+    </w:p>
+    <w:p>
+      <w:bookmarkStart w:id="0" w:name="_GoBack"/>
+      <w:bookmarkEnd w:id="0"/>
       <w:r>
         <w:rPr>
           <w:i/>
@@ -5085,7 +5218,7 @@
 </file>
 
 <file path=customXml/itemProps1.xml><?xml version="1.0" encoding="utf-8"?>
-<ds:datastoreItem xmlns:ds="http://schemas.openxmlformats.org/officeDocument/2006/customXml" ds:itemID="{DE66D424-DBE2-CF4C-AC18-C8620B905135}">
+<ds:datastoreItem xmlns:ds="http://schemas.openxmlformats.org/officeDocument/2006/customXml" ds:itemID="{9896F46F-824E-B648-8F3D-8FDA2DE4EE82}">
   <ds:schemaRefs>
     <ds:schemaRef ds:uri="http://schemas.openxmlformats.org/officeDocument/2006/bibliography"/>
   </ds:schemaRefs>

</xml_diff>

<commit_message>
The dictionary is now being updated, regardless of Exercise, when necessary.
</commit_message>
<xml_diff>
--- a/Python Dictionary (Exercise 22).docx
+++ b/Python Dictionary (Exercise 22).docx
@@ -46,14 +46,12 @@
       <w:pPr>
         <w:ind w:left="2880" w:hanging="2880"/>
       </w:pPr>
-      <w:proofErr w:type="gramStart"/>
       <w:r>
         <w:rPr>
           <w:i/>
         </w:rPr>
         <w:t>python</w:t>
       </w:r>
-      <w:proofErr w:type="gramEnd"/>
       <w:r>
         <w:tab/>
       </w:r>
@@ -77,7 +75,6 @@
         <w:ind w:left="2880" w:hanging="2880"/>
       </w:pPr>
       <w:proofErr w:type="spellStart"/>
-      <w:proofErr w:type="gramStart"/>
       <w:r>
         <w:rPr>
           <w:i/>
@@ -85,7 +82,6 @@
         <w:t>pydoc</w:t>
       </w:r>
       <w:proofErr w:type="spellEnd"/>
-      <w:proofErr w:type="gramEnd"/>
       <w:r>
         <w:rPr>
           <w:i/>
@@ -189,7 +185,6 @@
       <w:pPr>
         <w:ind w:left="2880" w:hanging="2880"/>
       </w:pPr>
-      <w:proofErr w:type="gramStart"/>
       <w:r>
         <w:rPr>
           <w:i/>
@@ -198,19 +193,7 @@
       </w:r>
       <w:r>
         <w:tab/>
-        <w:t>Used like variables in algebra.</w:t>
-      </w:r>
-      <w:proofErr w:type="gramEnd"/>
-      <w:r>
-        <w:t xml:space="preserve"> </w:t>
-      </w:r>
-      <w:proofErr w:type="gramStart"/>
-      <w:r>
-        <w:t>Names are assigned by the coder</w:t>
-      </w:r>
-      <w:proofErr w:type="gramEnd"/>
-      <w:r>
-        <w:t>. “Programmers use these variable names to make their code read more like English, and because they have lousy memories. If they didn’t use good names for things in their software, they’d get lost when they tried to read their code again.”</w:t>
+        <w:t>Used like variables in algebra. Names are assigned by the coder. “Programmers use these variable names to make their code read more like English, and because they have lousy memories. If they didn’t use good names for things in their software, they’d get lost when they tried to read their code again.”</w:t>
       </w:r>
       <w:r>
         <w:br/>
@@ -265,15 +248,7 @@
       </w:r>
       <w:proofErr w:type="spellEnd"/>
       <w:r>
-        <w:t xml:space="preserve"> rather than “only-I-understand-them</w:t>
-      </w:r>
-      <w:proofErr w:type="gramStart"/>
-      <w:r>
-        <w:t>”  names</w:t>
-      </w:r>
-      <w:proofErr w:type="gramEnd"/>
-      <w:r>
-        <w:t xml:space="preserve">, such as </w:t>
+        <w:t xml:space="preserve"> rather than “only-I-understand-them”  names, such as </w:t>
       </w:r>
       <w:proofErr w:type="spellStart"/>
       <w:r>
@@ -317,6 +292,35 @@
       </w:r>
       <w:r>
         <w:t>, whereas 14.0 / 5 = 2.8 and 14 / 5.0 = 2.8.</w:t>
+      </w:r>
+    </w:p>
+    <w:p>
+      <w:pPr>
+        <w:ind w:left="2880" w:hanging="2880"/>
+      </w:pPr>
+    </w:p>
+    <w:p>
+      <w:pPr>
+        <w:ind w:left="2880" w:hanging="2880"/>
+      </w:pPr>
+      <w:r>
+        <w:rPr>
+          <w:i/>
+        </w:rPr>
+        <w:t>Nested</w:t>
+      </w:r>
+      <w:r>
+        <w:tab/>
+        <w:t xml:space="preserve">Conditional statements placed “within” or “below” one another, so that new </w:t>
+      </w:r>
+      <w:r>
+        <w:rPr>
+          <w:i/>
+        </w:rPr>
+        <w:t>branches</w:t>
+      </w:r>
+      <w:r>
+        <w:t xml:space="preserve"> of code are created, based upon the conditions above being met. Allows multiple “levels” of statements/conditions to affect the “direction” that the code flows.</w:t>
       </w:r>
     </w:p>
     <w:p>
@@ -357,7 +361,6 @@
       <w:pPr>
         <w:ind w:left="2880" w:hanging="2880"/>
       </w:pPr>
-      <w:proofErr w:type="gramStart"/>
       <w:r>
         <w:rPr>
           <w:i/>
@@ -370,7 +373,6 @@
         </w:rPr>
         <w:t>rint</w:t>
       </w:r>
-      <w:proofErr w:type="gramEnd"/>
       <w:r>
         <w:tab/>
         <w:t>Output to screen the string(s) that follow(s)</w:t>
@@ -386,7 +388,6 @@
         <w:ind w:left="2880" w:hanging="2880"/>
       </w:pPr>
       <w:proofErr w:type="spellStart"/>
-      <w:proofErr w:type="gramStart"/>
       <w:r>
         <w:rPr>
           <w:i/>
@@ -394,7 +395,6 @@
         <w:t>str</w:t>
       </w:r>
       <w:proofErr w:type="spellEnd"/>
-      <w:proofErr w:type="gramEnd"/>
       <w:r>
         <w:rPr>
           <w:i/>
@@ -421,7 +421,6 @@
       <w:pPr>
         <w:ind w:left="2880" w:hanging="2880"/>
       </w:pPr>
-      <w:proofErr w:type="gramStart"/>
       <w:r>
         <w:rPr>
           <w:i/>
@@ -432,9 +431,47 @@
         <w:rPr>
           <w:i/>
         </w:rPr>
-        <w:t>loat</w:t>
-      </w:r>
-      <w:proofErr w:type="gramEnd"/>
+        <w:t>loat(variable)</w:t>
+      </w:r>
+      <w:r>
+        <w:rPr>
+          <w:i/>
+        </w:rPr>
+        <w:tab/>
+      </w:r>
+      <w:r>
+        <w:rPr>
+          <w:i/>
+        </w:rPr>
+        <w:t>variable</w:t>
+      </w:r>
+      <w:r>
+        <w:t xml:space="preserve"> is/becomes a floating-point number</w:t>
+      </w:r>
+    </w:p>
+    <w:p>
+      <w:pPr>
+        <w:ind w:left="2880" w:hanging="2880"/>
+      </w:pPr>
+    </w:p>
+    <w:p>
+      <w:pPr>
+        <w:ind w:left="2880" w:hanging="2880"/>
+      </w:pPr>
+      <w:proofErr w:type="spellStart"/>
+      <w:r>
+        <w:rPr>
+          <w:i/>
+        </w:rPr>
+        <w:t>i</w:t>
+      </w:r>
+      <w:r>
+        <w:rPr>
+          <w:i/>
+        </w:rPr>
+        <w:t>nt</w:t>
+      </w:r>
+      <w:proofErr w:type="spellEnd"/>
       <w:r>
         <w:rPr>
           <w:i/>
@@ -442,9 +479,6 @@
         <w:t>(variable)</w:t>
       </w:r>
       <w:r>
-        <w:rPr>
-          <w:i/>
-        </w:rPr>
         <w:tab/>
       </w:r>
       <w:r>
@@ -454,7 +488,7 @@
         <w:t>variable</w:t>
       </w:r>
       <w:r>
-        <w:t xml:space="preserve"> is/becomes a floating-point number</w:t>
+        <w:t xml:space="preserve"> is/becomes an integer</w:t>
       </w:r>
     </w:p>
     <w:p>
@@ -467,65 +501,13 @@
         <w:ind w:left="2880" w:hanging="2880"/>
       </w:pPr>
       <w:proofErr w:type="spellStart"/>
-      <w:proofErr w:type="gramStart"/>
-      <w:r>
-        <w:rPr>
-          <w:i/>
-        </w:rPr>
-        <w:t>i</w:t>
-      </w:r>
-      <w:r>
-        <w:rPr>
-          <w:i/>
-        </w:rPr>
-        <w:t>nt</w:t>
+      <w:r>
+        <w:rPr>
+          <w:i/>
+        </w:rPr>
+        <w:t>raw_input</w:t>
       </w:r>
       <w:proofErr w:type="spellEnd"/>
-      <w:proofErr w:type="gramEnd"/>
-      <w:r>
-        <w:rPr>
-          <w:i/>
-        </w:rPr>
-        <w:t>(variable)</w:t>
-      </w:r>
-      <w:r>
-        <w:tab/>
-      </w:r>
-      <w:r>
-        <w:rPr>
-          <w:i/>
-        </w:rPr>
-        <w:t>variable</w:t>
-      </w:r>
-      <w:r>
-        <w:t xml:space="preserve"> is/becomes an integer</w:t>
-      </w:r>
-    </w:p>
-    <w:p>
-      <w:pPr>
-        <w:ind w:left="2880" w:hanging="2880"/>
-      </w:pPr>
-    </w:p>
-    <w:p>
-      <w:pPr>
-        <w:ind w:left="2880" w:hanging="2880"/>
-      </w:pPr>
-      <w:proofErr w:type="spellStart"/>
-      <w:proofErr w:type="gramStart"/>
-      <w:r>
-        <w:rPr>
-          <w:i/>
-        </w:rPr>
-        <w:t>raw</w:t>
-      </w:r>
-      <w:proofErr w:type="gramEnd"/>
-      <w:r>
-        <w:rPr>
-          <w:i/>
-        </w:rPr>
-        <w:t>_input</w:t>
-      </w:r>
-      <w:proofErr w:type="spellEnd"/>
       <w:r>
         <w:rPr>
           <w:i/>
@@ -565,21 +547,7 @@
         <w:rPr>
           <w:i/>
         </w:rPr>
-        <w:t>[</w:t>
-      </w:r>
-      <w:proofErr w:type="gramStart"/>
-      <w:r>
-        <w:rPr>
-          <w:i/>
-        </w:rPr>
-        <w:t>from</w:t>
-      </w:r>
-      <w:proofErr w:type="gramEnd"/>
-      <w:r>
-        <w:rPr>
-          <w:i/>
-        </w:rPr>
-        <w:t xml:space="preserve"> </w:t>
+        <w:t xml:space="preserve">[from </w:t>
       </w:r>
       <w:proofErr w:type="spellStart"/>
       <w:r>
@@ -619,19 +587,11 @@
           <w:numId w:val="2"/>
         </w:numPr>
       </w:pPr>
-      <w:proofErr w:type="gramStart"/>
-      <w:r>
-        <w:rPr>
-          <w:b/>
-        </w:rPr>
-        <w:t>from</w:t>
-      </w:r>
-      <w:proofErr w:type="gramEnd"/>
-      <w:r>
-        <w:rPr>
-          <w:b/>
-        </w:rPr>
-        <w:t xml:space="preserve"> sys import </w:t>
+      <w:r>
+        <w:rPr>
+          <w:b/>
+        </w:rPr>
+        <w:t xml:space="preserve">from sys import </w:t>
       </w:r>
       <w:proofErr w:type="spellStart"/>
       <w:r>
@@ -711,21 +671,12 @@
         <w:t>fourth_arg</w:t>
       </w:r>
       <w:proofErr w:type="spellEnd"/>
-      <w:proofErr w:type="gramStart"/>
-      <w:r>
-        <w:rPr>
-          <w:b/>
-          <w:i/>
-        </w:rPr>
-        <w:t>, …]</w:t>
-      </w:r>
-      <w:proofErr w:type="gramEnd"/>
-      <w:r>
-        <w:rPr>
-          <w:b/>
-          <w:i/>
-        </w:rPr>
-        <w:t xml:space="preserve"> = </w:t>
+      <w:r>
+        <w:rPr>
+          <w:b/>
+          <w:i/>
+        </w:rPr>
+        <w:t xml:space="preserve">, …] = </w:t>
       </w:r>
       <w:proofErr w:type="spellStart"/>
       <w:r>
@@ -745,19 +696,11 @@
           <w:numId w:val="2"/>
         </w:numPr>
       </w:pPr>
-      <w:proofErr w:type="gramStart"/>
-      <w:r>
-        <w:rPr>
-          <w:b/>
-        </w:rPr>
-        <w:t>from</w:t>
-      </w:r>
-      <w:proofErr w:type="gramEnd"/>
-      <w:r>
-        <w:rPr>
-          <w:b/>
-        </w:rPr>
-        <w:t xml:space="preserve"> </w:t>
+      <w:r>
+        <w:rPr>
+          <w:b/>
+        </w:rPr>
+        <w:t xml:space="preserve">from </w:t>
       </w:r>
       <w:proofErr w:type="spellStart"/>
       <w:r>
@@ -845,19 +788,11 @@
       <w:pPr>
         <w:ind w:left="2880" w:hanging="2880"/>
       </w:pPr>
-      <w:proofErr w:type="gramStart"/>
-      <w:r>
-        <w:rPr>
-          <w:i/>
-        </w:rPr>
-        <w:t>open</w:t>
-      </w:r>
-      <w:proofErr w:type="gramEnd"/>
-      <w:r>
-        <w:rPr>
-          <w:i/>
-        </w:rPr>
-        <w:t>(</w:t>
+      <w:r>
+        <w:rPr>
+          <w:i/>
+        </w:rPr>
+        <w:t>open(</w:t>
       </w:r>
       <w:proofErr w:type="spellStart"/>
       <w:r>
@@ -901,19 +836,11 @@
         <w:ind w:left="2880" w:hanging="2880"/>
       </w:pPr>
       <w:proofErr w:type="spellStart"/>
-      <w:proofErr w:type="gramStart"/>
-      <w:r>
-        <w:rPr>
-          <w:i/>
-        </w:rPr>
-        <w:t>file</w:t>
-      </w:r>
-      <w:proofErr w:type="gramEnd"/>
-      <w:r>
-        <w:rPr>
-          <w:i/>
-        </w:rPr>
-        <w:t>_object_</w:t>
+      <w:r>
+        <w:rPr>
+          <w:i/>
+        </w:rPr>
+        <w:t>file_object_</w:t>
       </w:r>
       <w:r>
         <w:rPr>
@@ -951,19 +878,11 @@
         <w:ind w:left="2880" w:hanging="2880"/>
       </w:pPr>
       <w:proofErr w:type="spellStart"/>
-      <w:proofErr w:type="gramStart"/>
-      <w:r>
-        <w:rPr>
-          <w:i/>
-        </w:rPr>
-        <w:t>file</w:t>
-      </w:r>
-      <w:proofErr w:type="gramEnd"/>
-      <w:r>
-        <w:rPr>
-          <w:i/>
-        </w:rPr>
-        <w:t>_object_variable.close</w:t>
+      <w:r>
+        <w:rPr>
+          <w:i/>
+        </w:rPr>
+        <w:t>file_object_variable.close</w:t>
       </w:r>
       <w:proofErr w:type="spellEnd"/>
       <w:r>
@@ -995,19 +914,11 @@
         <w:ind w:left="2880" w:hanging="2880"/>
       </w:pPr>
       <w:proofErr w:type="spellStart"/>
-      <w:proofErr w:type="gramStart"/>
-      <w:r>
-        <w:rPr>
-          <w:i/>
-        </w:rPr>
-        <w:t>file</w:t>
-      </w:r>
-      <w:proofErr w:type="gramEnd"/>
-      <w:r>
-        <w:rPr>
-          <w:i/>
-        </w:rPr>
-        <w:t>_obj_var.readline</w:t>
+      <w:r>
+        <w:rPr>
+          <w:i/>
+        </w:rPr>
+        <w:t>file_obj_var.readline</w:t>
       </w:r>
       <w:proofErr w:type="spellEnd"/>
       <w:r>
@@ -1039,19 +950,11 @@
         <w:ind w:left="2880" w:hanging="2880"/>
       </w:pPr>
       <w:proofErr w:type="spellStart"/>
-      <w:proofErr w:type="gramStart"/>
-      <w:r>
-        <w:rPr>
-          <w:i/>
-        </w:rPr>
-        <w:t>file</w:t>
-      </w:r>
-      <w:proofErr w:type="gramEnd"/>
-      <w:r>
-        <w:rPr>
-          <w:i/>
-        </w:rPr>
-        <w:t>_obj.truncate</w:t>
+      <w:r>
+        <w:rPr>
+          <w:i/>
+        </w:rPr>
+        <w:t>file_obj.truncate</w:t>
       </w:r>
       <w:proofErr w:type="spellEnd"/>
       <w:r>
@@ -1094,19 +997,11 @@
         <w:ind w:left="2880" w:hanging="2880"/>
       </w:pPr>
       <w:proofErr w:type="spellStart"/>
-      <w:proofErr w:type="gramStart"/>
-      <w:r>
-        <w:rPr>
-          <w:i/>
-        </w:rPr>
-        <w:t>file</w:t>
-      </w:r>
-      <w:proofErr w:type="gramEnd"/>
-      <w:r>
-        <w:rPr>
-          <w:i/>
-        </w:rPr>
-        <w:t>_obj.write</w:t>
+      <w:r>
+        <w:rPr>
+          <w:i/>
+        </w:rPr>
+        <w:t>file_obj.write</w:t>
       </w:r>
       <w:proofErr w:type="spellEnd"/>
       <w:r>
@@ -1148,28 +1043,14 @@
         <w:rPr>
           <w:i/>
         </w:rPr>
-        <w:t>File_</w:t>
-      </w:r>
-      <w:proofErr w:type="gramStart"/>
-      <w:r>
-        <w:rPr>
-          <w:i/>
-        </w:rPr>
-        <w:t>obj.seek</w:t>
+        <w:t>File_obj.seek</w:t>
       </w:r>
       <w:proofErr w:type="spellEnd"/>
       <w:r>
         <w:rPr>
           <w:i/>
         </w:rPr>
-        <w:t>(</w:t>
-      </w:r>
-      <w:proofErr w:type="gramEnd"/>
-      <w:r>
-        <w:rPr>
-          <w:i/>
-        </w:rPr>
-        <w:t>offset[, whence])</w:t>
+        <w:t>(offset[, whence])</w:t>
       </w:r>
       <w:r>
         <w:tab/>
@@ -1195,7 +1076,6 @@
         <w:ind w:left="2880" w:hanging="2880"/>
       </w:pPr>
       <w:proofErr w:type="spellStart"/>
-      <w:proofErr w:type="gramStart"/>
       <w:r>
         <w:rPr>
           <w:i/>
@@ -1203,7 +1083,6 @@
         <w:t>def</w:t>
       </w:r>
       <w:proofErr w:type="spellEnd"/>
-      <w:proofErr w:type="gramEnd"/>
       <w:r>
         <w:rPr>
           <w:i/>
@@ -1366,6 +1245,9 @@
     <w:p>
       <w:pPr>
         <w:ind w:left="2880"/>
+        <w:rPr>
+          <w:b/>
+        </w:rPr>
       </w:pPr>
       <w:r>
         <w:t xml:space="preserve">See below for the </w:t>
@@ -1376,6 +1258,105 @@
         </w:rPr>
         <w:t>Function Checklist</w:t>
       </w:r>
+    </w:p>
+    <w:p>
+      <w:pPr>
+        <w:rPr>
+          <w:b/>
+        </w:rPr>
+      </w:pPr>
+    </w:p>
+    <w:p>
+      <w:pPr>
+        <w:ind w:left="2880" w:hanging="2880"/>
+      </w:pPr>
+      <w:r>
+        <w:rPr>
+          <w:i/>
+        </w:rPr>
+        <w:t>if [</w:t>
+      </w:r>
+      <w:proofErr w:type="spellStart"/>
+      <w:r>
+        <w:rPr>
+          <w:i/>
+        </w:rPr>
+        <w:t>elif</w:t>
+      </w:r>
+      <w:proofErr w:type="spellEnd"/>
+      <w:r>
+        <w:rPr>
+          <w:i/>
+        </w:rPr>
+        <w:t>, else]</w:t>
+      </w:r>
+      <w:r>
+        <w:tab/>
+        <w:t>Tests a condition for truth</w:t>
+      </w:r>
+      <w:r>
+        <w:t xml:space="preserve">iness. </w:t>
+      </w:r>
+      <w:r>
+        <w:rPr>
+          <w:i/>
+        </w:rPr>
+        <w:t>then</w:t>
+      </w:r>
+      <w:r>
+        <w:t xml:space="preserve"> is not explicit; indented lines of code beneath the </w:t>
+      </w:r>
+      <w:r>
+        <w:rPr>
+          <w:b/>
+        </w:rPr>
+        <w:t>if/</w:t>
+      </w:r>
+      <w:proofErr w:type="spellStart"/>
+      <w:r>
+        <w:rPr>
+          <w:b/>
+        </w:rPr>
+        <w:t>elif</w:t>
+      </w:r>
+      <w:proofErr w:type="spellEnd"/>
+      <w:r>
+        <w:t xml:space="preserve"> conditional statement are run as the </w:t>
+      </w:r>
+      <w:r>
+        <w:rPr>
+          <w:i/>
+        </w:rPr>
+        <w:t>then</w:t>
+      </w:r>
+      <w:r>
+        <w:t xml:space="preserve"> of the condition. </w:t>
+      </w:r>
+      <w:proofErr w:type="spellStart"/>
+      <w:r>
+        <w:t>e</w:t>
+      </w:r>
+      <w:r>
+        <w:rPr>
+          <w:i/>
+        </w:rPr>
+        <w:t>lif</w:t>
+      </w:r>
+      <w:proofErr w:type="spellEnd"/>
+      <w:r>
+        <w:t xml:space="preserve"> is the same as “else-if.” </w:t>
+      </w:r>
+      <w:r>
+        <w:rPr>
+          <w:i/>
+        </w:rPr>
+        <w:t>else</w:t>
+      </w:r>
+      <w:r>
+        <w:t xml:space="preserve"> is the code to execute when the conditional(s) above is/are not True.</w:t>
+      </w:r>
+      <w:bookmarkStart w:id="0" w:name="_GoBack"/>
+      <w:bookmarkEnd w:id="0"/>
     </w:p>
     <w:p>
       <w:pPr>
@@ -1498,14 +1479,7 @@
       </w:r>
       <w:r>
         <w:tab/>
-      </w:r>
-      <w:proofErr w:type="gramStart"/>
-      <w:r>
-        <w:t>Anything after the character will be ignored by Python</w:t>
-      </w:r>
-      <w:proofErr w:type="gramEnd"/>
-      <w:r>
-        <w:t xml:space="preserve">. The text after the </w:t>
+        <w:t xml:space="preserve">Anything after the character will be ignored by Python. The text after the </w:t>
       </w:r>
       <w:proofErr w:type="spellStart"/>
       <w:r>
@@ -1667,13 +1641,8 @@
         <w:t>“.” * 10</w:t>
       </w:r>
       <w:r>
-        <w:t xml:space="preserve"> would </w:t>
-      </w:r>
-      <w:proofErr w:type="gramStart"/>
-      <w:r>
-        <w:t>output ……….</w:t>
-      </w:r>
-      <w:proofErr w:type="gramEnd"/>
+        <w:t xml:space="preserve"> would output ……….</w:t>
+      </w:r>
     </w:p>
     <w:p>
       <w:pPr>
@@ -1754,19 +1723,11 @@
       <w:r>
         <w:t xml:space="preserve"> for a string insertion. The insertion is named after the string is closed, another percent placed, then a string variable named. (</w:t>
       </w:r>
-      <w:proofErr w:type="gramStart"/>
-      <w:r>
-        <w:rPr>
-          <w:i/>
-        </w:rPr>
-        <w:t>e</w:t>
-      </w:r>
-      <w:proofErr w:type="gramEnd"/>
-      <w:r>
-        <w:rPr>
-          <w:i/>
-        </w:rPr>
-        <w:t>.g.</w:t>
+      <w:r>
+        <w:rPr>
+          <w:i/>
+        </w:rPr>
+        <w:t>e.g.</w:t>
       </w:r>
       <w:r>
         <w:t xml:space="preserve"> </w:t>
@@ -2010,17 +1971,12 @@
       <w:pPr>
         <w:ind w:left="2880" w:hanging="2880"/>
       </w:pPr>
-      <w:proofErr w:type="gramStart"/>
       <w:r>
         <w:t>(</w:t>
       </w:r>
       <w:r>
         <w:tab/>
-        <w:t>Open</w:t>
-      </w:r>
-      <w:proofErr w:type="gramEnd"/>
-      <w:r>
-        <w:t xml:space="preserve"> parenthesis</w:t>
+        <w:t>Open parenthesis</w:t>
       </w:r>
     </w:p>
     <w:p>
@@ -2105,11 +2061,9 @@
       <w:pPr>
         <w:ind w:left="2880" w:hanging="2880"/>
       </w:pPr>
-      <w:proofErr w:type="gramStart"/>
       <w:r>
         <w:t>and</w:t>
       </w:r>
-      <w:proofErr w:type="gramEnd"/>
       <w:r>
         <w:tab/>
         <w:t>Logical operator which functions like the English conjunction.</w:t>
@@ -2124,11 +2078,9 @@
       <w:pPr>
         <w:ind w:left="2880" w:hanging="2880"/>
       </w:pPr>
-      <w:proofErr w:type="gramStart"/>
       <w:r>
         <w:t>or</w:t>
       </w:r>
-      <w:proofErr w:type="gramEnd"/>
       <w:r>
         <w:tab/>
         <w:t>Logical operator which functions like the English conjunction.</w:t>
@@ -2143,11 +2095,9 @@
       <w:pPr>
         <w:ind w:left="2880" w:hanging="2880"/>
       </w:pPr>
-      <w:proofErr w:type="gramStart"/>
       <w:r>
         <w:t>not</w:t>
       </w:r>
-      <w:proofErr w:type="gramEnd"/>
       <w:r>
         <w:tab/>
         <w:t>Logical operator which functions like the English word.</w:t>
@@ -2162,25 +2112,15 @@
       <w:pPr>
         <w:ind w:left="2880" w:hanging="2880"/>
       </w:pPr>
-      <w:proofErr w:type="gramStart"/>
       <w:r>
         <w:t>!=</w:t>
       </w:r>
-      <w:proofErr w:type="gramEnd"/>
       <w:r>
         <w:tab/>
         <w:t>Not equal</w:t>
       </w:r>
       <w:r>
-        <w:t xml:space="preserve"> (Can also be written &lt;&gt; , but this is obsolete usage. New code should always </w:t>
-      </w:r>
-      <w:proofErr w:type="gramStart"/>
-      <w:r>
-        <w:t>use !=</w:t>
-      </w:r>
-      <w:proofErr w:type="gramEnd"/>
-      <w:r>
-        <w:t xml:space="preserve"> .)</w:t>
+        <w:t xml:space="preserve"> (Can also be written &lt;&gt; , but this is obsolete usage. New code should always use != .)</w:t>
       </w:r>
     </w:p>
     <w:p>
@@ -2251,11 +2191,9 @@
       <w:pPr>
         <w:ind w:left="2880" w:hanging="2880"/>
       </w:pPr>
-      <w:proofErr w:type="gramStart"/>
       <w:r>
         <w:t>is</w:t>
       </w:r>
-      <w:proofErr w:type="gramEnd"/>
       <w:r>
         <w:tab/>
         <w:t>Object identity</w:t>
@@ -2270,13 +2208,8 @@
       <w:pPr>
         <w:ind w:left="2880" w:hanging="2880"/>
       </w:pPr>
-      <w:proofErr w:type="gramStart"/>
-      <w:r>
-        <w:t>is</w:t>
-      </w:r>
-      <w:proofErr w:type="gramEnd"/>
-      <w:r>
-        <w:t xml:space="preserve"> not</w:t>
+      <w:r>
+        <w:t>is not</w:t>
       </w:r>
       <w:r>
         <w:tab/>
@@ -2396,15 +2329,7 @@
         </w:numPr>
       </w:pPr>
       <w:r>
-        <w:t xml:space="preserve">Did you put an open parenthesis </w:t>
-      </w:r>
-      <w:proofErr w:type="gramStart"/>
-      <w:r>
-        <w:t>( right</w:t>
-      </w:r>
-      <w:proofErr w:type="gramEnd"/>
-      <w:r>
-        <w:t xml:space="preserve"> after the function name (no spaces)?</w:t>
+        <w:t>Did you put an open parenthesis ( right after the function name (no spaces)?</w:t>
       </w:r>
     </w:p>
     <w:p>
@@ -2416,15 +2341,7 @@
         </w:numPr>
       </w:pPr>
       <w:r>
-        <w:t xml:space="preserve">Did you put your argument(s) [if any] after the open parenthesis </w:t>
-      </w:r>
-      <w:proofErr w:type="gramStart"/>
-      <w:r>
-        <w:t>( ,</w:t>
-      </w:r>
-      <w:proofErr w:type="gramEnd"/>
-      <w:r>
-        <w:t xml:space="preserve"> separated by commas?</w:t>
+        <w:t>Did you put your argument(s) [if any] after the open parenthesis ( , separated by commas?</w:t>
       </w:r>
     </w:p>
     <w:p>
@@ -2457,15 +2374,7 @@
         </w:numPr>
       </w:pPr>
       <w:r>
-        <w:t xml:space="preserve">Did you put a close parenthesis and a </w:t>
-      </w:r>
-      <w:proofErr w:type="gramStart"/>
-      <w:r>
-        <w:t>colon )</w:t>
-      </w:r>
-      <w:proofErr w:type="gramEnd"/>
-      <w:r>
-        <w:t>:</w:t>
+        <w:t>Did you put a close parenthesis and a colon ):</w:t>
       </w:r>
       <w:r>
         <w:t xml:space="preserve"> after the argument(s)?</w:t>
@@ -2537,8 +2446,6 @@
       </w:pPr>
     </w:p>
     <w:p>
-      <w:bookmarkStart w:id="0" w:name="_GoBack"/>
-      <w:bookmarkEnd w:id="0"/>
       <w:r>
         <w:rPr>
           <w:i/>
@@ -2568,15 +2475,7 @@
         </w:numPr>
       </w:pPr>
       <w:r>
-        <w:t xml:space="preserve">Did you put </w:t>
-      </w:r>
-      <w:proofErr w:type="gramStart"/>
-      <w:r>
-        <w:t>( character</w:t>
-      </w:r>
-      <w:proofErr w:type="gramEnd"/>
-      <w:r>
-        <w:t xml:space="preserve"> after the name to run it?</w:t>
+        <w:t>Did you put ( character after the name to run it?</w:t>
       </w:r>
     </w:p>
     <w:p>
@@ -2600,15 +2499,7 @@
         </w:numPr>
       </w:pPr>
       <w:r>
-        <w:t xml:space="preserve">Did you end the function call with </w:t>
-      </w:r>
-      <w:proofErr w:type="gramStart"/>
-      <w:r>
-        <w:t>a )</w:t>
-      </w:r>
-      <w:proofErr w:type="gramEnd"/>
-      <w:r>
-        <w:t xml:space="preserve"> character?</w:t>
+        <w:t>Did you end the function call with a ) character?</w:t>
       </w:r>
     </w:p>
     <w:p>
@@ -2700,13 +2591,8 @@
             <w:tcW w:w="1458" w:type="dxa"/>
           </w:tcPr>
           <w:p>
-            <w:proofErr w:type="gramStart"/>
-            <w:r>
-              <w:t>not</w:t>
-            </w:r>
-            <w:proofErr w:type="gramEnd"/>
-            <w:r>
-              <w:t xml:space="preserve"> False</w:t>
+            <w:r>
+              <w:t>not False</w:t>
             </w:r>
           </w:p>
         </w:tc>
@@ -2727,13 +2613,8 @@
             <w:tcW w:w="1458" w:type="dxa"/>
           </w:tcPr>
           <w:p>
-            <w:proofErr w:type="gramStart"/>
-            <w:r>
-              <w:t>not</w:t>
-            </w:r>
-            <w:proofErr w:type="gramEnd"/>
-            <w:r>
-              <w:t xml:space="preserve"> True</w:t>
+            <w:r>
+              <w:t>not True</w:t>
             </w:r>
           </w:p>
         </w:tc>
@@ -3080,13 +2961,8 @@
             <w:tcW w:w="2268" w:type="dxa"/>
           </w:tcPr>
           <w:p>
-            <w:proofErr w:type="gramStart"/>
-            <w:r>
-              <w:t>not</w:t>
-            </w:r>
-            <w:proofErr w:type="gramEnd"/>
-            <w:r>
-              <w:t xml:space="preserve"> (True or False)</w:t>
+            <w:r>
+              <w:t>not (True or False)</w:t>
             </w:r>
           </w:p>
         </w:tc>
@@ -3107,13 +2983,8 @@
             <w:tcW w:w="2268" w:type="dxa"/>
           </w:tcPr>
           <w:p>
-            <w:proofErr w:type="gramStart"/>
-            <w:r>
-              <w:t>not</w:t>
-            </w:r>
-            <w:proofErr w:type="gramEnd"/>
-            <w:r>
-              <w:t xml:space="preserve"> (True or True)</w:t>
+            <w:r>
+              <w:t>not (True or True)</w:t>
             </w:r>
           </w:p>
         </w:tc>
@@ -3134,13 +3005,8 @@
             <w:tcW w:w="2268" w:type="dxa"/>
           </w:tcPr>
           <w:p>
-            <w:proofErr w:type="gramStart"/>
-            <w:r>
-              <w:t>not</w:t>
-            </w:r>
-            <w:proofErr w:type="gramEnd"/>
-            <w:r>
-              <w:t xml:space="preserve"> (False or True)</w:t>
+            <w:r>
+              <w:t>not (False or True)</w:t>
             </w:r>
           </w:p>
         </w:tc>
@@ -3233,13 +3099,8 @@
             <w:tcW w:w="2358" w:type="dxa"/>
           </w:tcPr>
           <w:p>
-            <w:proofErr w:type="gramStart"/>
-            <w:r>
-              <w:t>not</w:t>
-            </w:r>
-            <w:proofErr w:type="gramEnd"/>
-            <w:r>
-              <w:t xml:space="preserve"> (True and False)</w:t>
+            <w:r>
+              <w:t>not (True and False)</w:t>
             </w:r>
           </w:p>
         </w:tc>
@@ -3260,13 +3121,8 @@
             <w:tcW w:w="2358" w:type="dxa"/>
           </w:tcPr>
           <w:p>
-            <w:proofErr w:type="gramStart"/>
-            <w:r>
-              <w:t>not</w:t>
-            </w:r>
-            <w:proofErr w:type="gramEnd"/>
-            <w:r>
-              <w:t xml:space="preserve"> (True and True)</w:t>
+            <w:r>
+              <w:t>not (True and True)</w:t>
             </w:r>
           </w:p>
         </w:tc>
@@ -3287,13 +3143,8 @@
             <w:tcW w:w="2358" w:type="dxa"/>
           </w:tcPr>
           <w:p>
-            <w:proofErr w:type="gramStart"/>
-            <w:r>
-              <w:t>not</w:t>
-            </w:r>
-            <w:proofErr w:type="gramEnd"/>
-            <w:r>
-              <w:t xml:space="preserve"> (False and True)</w:t>
+            <w:r>
+              <w:t>not (False and True)</w:t>
             </w:r>
           </w:p>
         </w:tc>
@@ -3314,13 +3165,8 @@
             <w:tcW w:w="2358" w:type="dxa"/>
           </w:tcPr>
           <w:p>
-            <w:proofErr w:type="gramStart"/>
-            <w:r>
-              <w:t>not</w:t>
-            </w:r>
-            <w:proofErr w:type="gramEnd"/>
-            <w:r>
-              <w:t xml:space="preserve"> (False and False)</w:t>
+            <w:r>
+              <w:t>not (False and False)</w:t>
             </w:r>
           </w:p>
         </w:tc>
@@ -3358,14 +3204,12 @@
                 <w:b/>
               </w:rPr>
             </w:pPr>
-            <w:proofErr w:type="gramStart"/>
             <w:r>
               <w:rPr>
                 <w:b/>
               </w:rPr>
               <w:t>!=</w:t>
             </w:r>
-            <w:proofErr w:type="gramEnd"/>
           </w:p>
         </w:tc>
         <w:tc>
@@ -3393,13 +3237,8 @@
             <w:tcW w:w="918" w:type="dxa"/>
           </w:tcPr>
           <w:p>
-            <w:proofErr w:type="gramStart"/>
-            <w:r>
-              <w:t>1 !=</w:t>
-            </w:r>
-            <w:proofErr w:type="gramEnd"/>
-            <w:r>
-              <w:t xml:space="preserve"> 0</w:t>
+            <w:r>
+              <w:t>1 != 0</w:t>
             </w:r>
           </w:p>
         </w:tc>
@@ -3420,13 +3259,8 @@
             <w:tcW w:w="918" w:type="dxa"/>
           </w:tcPr>
           <w:p>
-            <w:proofErr w:type="gramStart"/>
-            <w:r>
-              <w:t>1 !=</w:t>
-            </w:r>
-            <w:proofErr w:type="gramEnd"/>
-            <w:r>
-              <w:t xml:space="preserve"> 1</w:t>
+            <w:r>
+              <w:t>1 != 1</w:t>
             </w:r>
           </w:p>
         </w:tc>
@@ -3447,13 +3281,8 @@
             <w:tcW w:w="918" w:type="dxa"/>
           </w:tcPr>
           <w:p>
-            <w:proofErr w:type="gramStart"/>
-            <w:r>
-              <w:t>0 !=</w:t>
-            </w:r>
-            <w:proofErr w:type="gramEnd"/>
-            <w:r>
-              <w:t xml:space="preserve"> 1</w:t>
+            <w:r>
+              <w:t>0 != 1</w:t>
             </w:r>
           </w:p>
         </w:tc>
@@ -3474,13 +3303,8 @@
             <w:tcW w:w="918" w:type="dxa"/>
           </w:tcPr>
           <w:p>
-            <w:proofErr w:type="gramStart"/>
-            <w:r>
-              <w:t>0 !=</w:t>
-            </w:r>
-            <w:proofErr w:type="gramEnd"/>
-            <w:r>
-              <w:t xml:space="preserve"> 0</w:t>
+            <w:r>
+              <w:t>0 != 0</w:t>
             </w:r>
           </w:p>
         </w:tc>
@@ -5218,7 +5042,7 @@
 </file>
 
 <file path=customXml/itemProps1.xml><?xml version="1.0" encoding="utf-8"?>
-<ds:datastoreItem xmlns:ds="http://schemas.openxmlformats.org/officeDocument/2006/customXml" ds:itemID="{9896F46F-824E-B648-8F3D-8FDA2DE4EE82}">
+<ds:datastoreItem xmlns:ds="http://schemas.openxmlformats.org/officeDocument/2006/customXml" ds:itemID="{DD3C89F1-2C90-8A4A-9BAD-7DFE60D74686}">
   <ds:schemaRefs>
     <ds:schemaRef ds:uri="http://schemas.openxmlformats.org/officeDocument/2006/bibliography"/>
   </ds:schemaRefs>

</xml_diff>

<commit_message>
Exercise 33 completed through Extra Credit 1
</commit_message>
<xml_diff>
--- a/Python Dictionary (Exercise 22).docx
+++ b/Python Dictionary (Exercise 22).docx
@@ -74,19 +74,11 @@
       <w:pPr>
         <w:ind w:left="2880" w:hanging="2880"/>
       </w:pPr>
-      <w:proofErr w:type="spellStart"/>
-      <w:r>
-        <w:rPr>
-          <w:i/>
-        </w:rPr>
-        <w:t>pydoc</w:t>
-      </w:r>
-      <w:proofErr w:type="spellEnd"/>
-      <w:r>
-        <w:rPr>
-          <w:i/>
-        </w:rPr>
-        <w:t xml:space="preserve"> [function]</w:t>
+      <w:r>
+        <w:rPr>
+          <w:i/>
+        </w:rPr>
+        <w:t>pydoc [function]</w:t>
       </w:r>
       <w:r>
         <w:rPr>
@@ -217,47 +209,34 @@
       <w:r>
         <w:br/>
       </w:r>
-      <w:proofErr w:type="spellStart"/>
       <w:r>
         <w:rPr>
           <w:b/>
           <w:i/>
         </w:rPr>
-        <w:t>DmgCntrl</w:t>
-      </w:r>
-      <w:proofErr w:type="spellEnd"/>
+        <w:t>DmgCntrl standard:</w:t>
+      </w:r>
+      <w:r>
+        <w:t xml:space="preserve"> Use easy-to-understand variable names</w:t>
+      </w:r>
+      <w:r>
+        <w:t xml:space="preserve">, such as </w:t>
+      </w:r>
       <w:r>
         <w:rPr>
           <w:b/>
-          <w:i/>
-        </w:rPr>
-        <w:t xml:space="preserve"> standard:</w:t>
-      </w:r>
-      <w:r>
-        <w:t xml:space="preserve"> Use easy-to-understand variable names</w:t>
-      </w:r>
-      <w:r>
-        <w:t xml:space="preserve">, such as </w:t>
-      </w:r>
-      <w:proofErr w:type="spellStart"/>
+        </w:rPr>
+        <w:t>user_name</w:t>
+      </w:r>
+      <w:r>
+        <w:t xml:space="preserve"> rather than “only-I-understand-them”  names, such as </w:t>
+      </w:r>
       <w:r>
         <w:rPr>
           <w:b/>
         </w:rPr>
-        <w:t>user_name</w:t>
-      </w:r>
-      <w:proofErr w:type="spellEnd"/>
-      <w:r>
-        <w:t xml:space="preserve"> rather than “only-I-understand-them”  names, such as </w:t>
-      </w:r>
-      <w:proofErr w:type="spellStart"/>
-      <w:r>
-        <w:rPr>
-          <w:b/>
-        </w:rPr>
         <w:t>uname</w:t>
       </w:r>
-      <w:proofErr w:type="spellEnd"/>
       <w:r>
         <w:t>.</w:t>
       </w:r>
@@ -387,19 +366,11 @@
       <w:pPr>
         <w:ind w:left="2880" w:hanging="2880"/>
       </w:pPr>
-      <w:proofErr w:type="spellStart"/>
-      <w:r>
-        <w:rPr>
-          <w:i/>
-        </w:rPr>
-        <w:t>str</w:t>
-      </w:r>
-      <w:proofErr w:type="spellEnd"/>
-      <w:r>
-        <w:rPr>
-          <w:i/>
-        </w:rPr>
-        <w:t>(variable)</w:t>
+      <w:r>
+        <w:rPr>
+          <w:i/>
+        </w:rPr>
+        <w:t>str(variable)</w:t>
       </w:r>
       <w:r>
         <w:rPr>
@@ -458,7 +429,6 @@
       <w:pPr>
         <w:ind w:left="2880" w:hanging="2880"/>
       </w:pPr>
-      <w:proofErr w:type="spellStart"/>
       <w:r>
         <w:rPr>
           <w:i/>
@@ -469,14 +439,7 @@
         <w:rPr>
           <w:i/>
         </w:rPr>
-        <w:t>nt</w:t>
-      </w:r>
-      <w:proofErr w:type="spellEnd"/>
-      <w:r>
-        <w:rPr>
-          <w:i/>
-        </w:rPr>
-        <w:t>(variable)</w:t>
+        <w:t>nt(variable)</w:t>
       </w:r>
       <w:r>
         <w:tab/>
@@ -500,19 +463,11 @@
       <w:pPr>
         <w:ind w:left="2880" w:hanging="2880"/>
       </w:pPr>
-      <w:proofErr w:type="spellStart"/>
-      <w:r>
-        <w:rPr>
-          <w:i/>
-        </w:rPr>
-        <w:t>raw_input</w:t>
-      </w:r>
-      <w:proofErr w:type="spellEnd"/>
-      <w:r>
-        <w:rPr>
-          <w:i/>
-        </w:rPr>
-        <w:t>(“prompt”)</w:t>
+      <w:r>
+        <w:rPr>
+          <w:i/>
+        </w:rPr>
+        <w:t>raw_input(“prompt”)</w:t>
       </w:r>
       <w:r>
         <w:tab/>
@@ -547,34 +502,18 @@
         <w:rPr>
           <w:i/>
         </w:rPr>
-        <w:t xml:space="preserve">[from </w:t>
-      </w:r>
-      <w:proofErr w:type="spellStart"/>
+        <w:t>[from module_name] import</w:t>
+      </w:r>
+      <w:r>
+        <w:tab/>
+        <w:t xml:space="preserve">Import functionality (especially functions and/or commands and/or operators) from </w:t>
+      </w:r>
       <w:r>
         <w:rPr>
           <w:i/>
         </w:rPr>
         <w:t>module_name</w:t>
       </w:r>
-      <w:proofErr w:type="spellEnd"/>
-      <w:r>
-        <w:rPr>
-          <w:i/>
-        </w:rPr>
-        <w:t>] import</w:t>
-      </w:r>
-      <w:r>
-        <w:tab/>
-        <w:t xml:space="preserve">Import functionality (especially functions and/or commands and/or operators) from </w:t>
-      </w:r>
-      <w:proofErr w:type="spellStart"/>
-      <w:r>
-        <w:rPr>
-          <w:i/>
-        </w:rPr>
-        <w:t>module_name</w:t>
-      </w:r>
-      <w:proofErr w:type="spellEnd"/>
       <w:r>
         <w:t>. Examples:</w:t>
       </w:r>
@@ -591,102 +530,43 @@
         <w:rPr>
           <w:b/>
         </w:rPr>
-        <w:t xml:space="preserve">from sys import </w:t>
-      </w:r>
-      <w:proofErr w:type="spellStart"/>
+        <w:t>from sys import argv</w:t>
+      </w:r>
+      <w:r>
+        <w:t xml:space="preserve"> (Import the arguments from the command line. The script name is the first argument after the </w:t>
+      </w:r>
+      <w:r>
+        <w:rPr>
+          <w:i/>
+        </w:rPr>
+        <w:t>python</w:t>
+      </w:r>
+      <w:r>
+        <w:t xml:space="preserve"> command and is also the first argument received with this command.)</w:t>
+      </w:r>
+      <w:r>
+        <w:t xml:space="preserve"> After this command, “unpack” the command-line arguments with </w:t>
+      </w:r>
       <w:r>
         <w:rPr>
           <w:b/>
         </w:rPr>
-        <w:t>argv</w:t>
-      </w:r>
-      <w:proofErr w:type="spellEnd"/>
-      <w:r>
-        <w:t xml:space="preserve"> (Import the arguments from the command line. The script name is the first argument after the </w:t>
-      </w:r>
-      <w:r>
-        <w:rPr>
-          <w:i/>
-        </w:rPr>
-        <w:t>python</w:t>
-      </w:r>
-      <w:r>
-        <w:t xml:space="preserve"> command and is also the first argument received with this command.)</w:t>
-      </w:r>
-      <w:r>
-        <w:t xml:space="preserve"> After this command, “unpack” the command-line arguments with </w:t>
-      </w:r>
-      <w:proofErr w:type="spellStart"/>
+        <w:t xml:space="preserve">script_name, </w:t>
+      </w:r>
       <w:r>
         <w:rPr>
           <w:b/>
-        </w:rPr>
-        <w:t>script_name</w:t>
-      </w:r>
-      <w:proofErr w:type="spellEnd"/>
+          <w:i/>
+        </w:rPr>
+        <w:t>second_arg, [third_arg</w:t>
+      </w:r>
       <w:r>
         <w:rPr>
           <w:b/>
-        </w:rPr>
-        <w:t xml:space="preserve">, </w:t>
-      </w:r>
-      <w:proofErr w:type="spellStart"/>
-      <w:r>
-        <w:rPr>
-          <w:b/>
-          <w:i/>
-        </w:rPr>
-        <w:t>second_arg</w:t>
-      </w:r>
-      <w:proofErr w:type="spellEnd"/>
-      <w:r>
-        <w:rPr>
-          <w:b/>
-          <w:i/>
-        </w:rPr>
-        <w:t>, [</w:t>
-      </w:r>
-      <w:proofErr w:type="spellStart"/>
-      <w:r>
-        <w:rPr>
-          <w:b/>
-          <w:i/>
-        </w:rPr>
-        <w:t>third_arg</w:t>
-      </w:r>
-      <w:proofErr w:type="spellEnd"/>
-      <w:r>
-        <w:rPr>
-          <w:b/>
-          <w:i/>
-        </w:rPr>
-        <w:t xml:space="preserve">, </w:t>
-      </w:r>
-      <w:proofErr w:type="spellStart"/>
-      <w:r>
-        <w:rPr>
-          <w:b/>
-          <w:i/>
-        </w:rPr>
-        <w:t>fourth_arg</w:t>
-      </w:r>
-      <w:proofErr w:type="spellEnd"/>
-      <w:r>
-        <w:rPr>
-          <w:b/>
-          <w:i/>
-        </w:rPr>
-        <w:t xml:space="preserve">, …] = </w:t>
-      </w:r>
-      <w:proofErr w:type="spellStart"/>
-      <w:r>
-        <w:rPr>
-          <w:b/>
-          <w:i/>
-        </w:rPr>
-        <w:t>argv</w:t>
-      </w:r>
-      <w:proofErr w:type="spellEnd"/>
+          <w:i/>
+        </w:rPr>
+        <w:t>, fourth_arg, …] = argv</w:t>
+      </w:r>
     </w:p>
     <w:p>
       <w:pPr>
@@ -700,44 +580,16 @@
         <w:rPr>
           <w:b/>
         </w:rPr>
-        <w:t xml:space="preserve">from </w:t>
-      </w:r>
-      <w:proofErr w:type="spellStart"/>
+        <w:t>from os.path import exists</w:t>
+      </w:r>
+      <w:r>
+        <w:t xml:space="preserve"> [That allows a later call </w:t>
+      </w:r>
       <w:r>
         <w:rPr>
           <w:b/>
         </w:rPr>
-        <w:t>os.path</w:t>
-      </w:r>
-      <w:proofErr w:type="spellEnd"/>
-      <w:r>
-        <w:rPr>
-          <w:b/>
-        </w:rPr>
-        <w:t xml:space="preserve"> import exists</w:t>
-      </w:r>
-      <w:r>
-        <w:t xml:space="preserve"> [That allows a later call </w:t>
-      </w:r>
-      <w:r>
-        <w:rPr>
-          <w:b/>
-        </w:rPr>
-        <w:t>exists(</w:t>
-      </w:r>
-      <w:proofErr w:type="spellStart"/>
-      <w:r>
-        <w:rPr>
-          <w:b/>
-        </w:rPr>
-        <w:t>file_name</w:t>
-      </w:r>
-      <w:proofErr w:type="spellEnd"/>
-      <w:r>
-        <w:rPr>
-          <w:b/>
-        </w:rPr>
-        <w:t>)</w:t>
+        <w:t>exists(file_name)</w:t>
       </w:r>
       <w:r>
         <w:t xml:space="preserve"> to test if the file exists. Return is TRUE or FALSE.]</w:t>
@@ -754,19 +606,11 @@
       <w:r>
         <w:t xml:space="preserve">More available from </w:t>
       </w:r>
-      <w:proofErr w:type="spellStart"/>
       <w:r>
         <w:rPr>
           <w:b/>
         </w:rPr>
-        <w:t>pydoc</w:t>
-      </w:r>
-      <w:proofErr w:type="spellEnd"/>
-      <w:r>
-        <w:rPr>
-          <w:b/>
-        </w:rPr>
-        <w:t xml:space="preserve"> import</w:t>
+        <w:t>pydoc import</w:t>
       </w:r>
       <w:r>
         <w:t xml:space="preserve"> or </w:t>
@@ -792,36 +636,20 @@
         <w:rPr>
           <w:i/>
         </w:rPr>
-        <w:t>open(</w:t>
-      </w:r>
-      <w:proofErr w:type="spellStart"/>
+        <w:t>open(file_name)</w:t>
+      </w:r>
+      <w:r>
+        <w:tab/>
+      </w:r>
+      <w:r>
+        <w:t xml:space="preserve">Open the </w:t>
+      </w:r>
       <w:r>
         <w:rPr>
           <w:i/>
         </w:rPr>
         <w:t>file_name</w:t>
       </w:r>
-      <w:proofErr w:type="spellEnd"/>
-      <w:r>
-        <w:rPr>
-          <w:i/>
-        </w:rPr>
-        <w:t>)</w:t>
-      </w:r>
-      <w:r>
-        <w:tab/>
-      </w:r>
-      <w:r>
-        <w:t xml:space="preserve">Open the </w:t>
-      </w:r>
-      <w:proofErr w:type="spellStart"/>
-      <w:r>
-        <w:rPr>
-          <w:i/>
-        </w:rPr>
-        <w:t>file_name</w:t>
-      </w:r>
-      <w:proofErr w:type="spellEnd"/>
       <w:r>
         <w:t xml:space="preserve"> file</w:t>
       </w:r>
@@ -835,7 +663,6 @@
       <w:pPr>
         <w:ind w:left="2880" w:hanging="2880"/>
       </w:pPr>
-      <w:proofErr w:type="spellStart"/>
       <w:r>
         <w:rPr>
           <w:i/>
@@ -846,9 +673,60 @@
         <w:rPr>
           <w:i/>
         </w:rPr>
-        <w:t>variable.read</w:t>
-      </w:r>
-      <w:proofErr w:type="spellEnd"/>
+        <w:t>variable.read()</w:t>
+      </w:r>
+      <w:r>
+        <w:tab/>
+        <w:t xml:space="preserve">Read the contents of the file object stored in </w:t>
+      </w:r>
+      <w:r>
+        <w:rPr>
+          <w:i/>
+        </w:rPr>
+        <w:t>file_object_variable</w:t>
+      </w:r>
+    </w:p>
+    <w:p>
+      <w:pPr>
+        <w:ind w:left="2880" w:hanging="2880"/>
+      </w:pPr>
+    </w:p>
+    <w:p>
+      <w:pPr>
+        <w:ind w:left="2880" w:hanging="2880"/>
+      </w:pPr>
+      <w:r>
+        <w:rPr>
+          <w:i/>
+        </w:rPr>
+        <w:t>file_object_variable.close()</w:t>
+      </w:r>
+      <w:r>
+        <w:tab/>
+        <w:t xml:space="preserve">Close the file object stored in </w:t>
+      </w:r>
+      <w:r>
+        <w:rPr>
+          <w:i/>
+        </w:rPr>
+        <w:t>file_object_variable</w:t>
+      </w:r>
+    </w:p>
+    <w:p>
+      <w:pPr>
+        <w:ind w:left="2880" w:hanging="2880"/>
+      </w:pPr>
+    </w:p>
+    <w:p>
+      <w:pPr>
+        <w:ind w:left="2880" w:hanging="2880"/>
+      </w:pPr>
+      <w:r>
+        <w:rPr>
+          <w:i/>
+        </w:rPr>
+        <w:t>file_obj_var.readline</w:t>
+      </w:r>
       <w:r>
         <w:rPr>
           <w:i/>
@@ -857,111 +735,29 @@
       </w:r>
       <w:r>
         <w:tab/>
-        <w:t xml:space="preserve">Read the contents of the file object stored in </w:t>
-      </w:r>
-      <w:proofErr w:type="spellStart"/>
-      <w:r>
-        <w:rPr>
-          <w:i/>
-        </w:rPr>
-        <w:t>file_object_variable</w:t>
-      </w:r>
-      <w:proofErr w:type="spellEnd"/>
-    </w:p>
-    <w:p>
-      <w:pPr>
-        <w:ind w:left="2880" w:hanging="2880"/>
-      </w:pPr>
-    </w:p>
-    <w:p>
-      <w:pPr>
-        <w:ind w:left="2880" w:hanging="2880"/>
-      </w:pPr>
-      <w:proofErr w:type="spellStart"/>
-      <w:r>
-        <w:rPr>
-          <w:i/>
-        </w:rPr>
-        <w:t>file_object_variable.close</w:t>
-      </w:r>
-      <w:proofErr w:type="spellEnd"/>
-      <w:r>
-        <w:rPr>
-          <w:i/>
-        </w:rPr>
-        <w:t>()</w:t>
-      </w:r>
-      <w:r>
-        <w:tab/>
-        <w:t xml:space="preserve">Close the file object stored in </w:t>
-      </w:r>
-      <w:proofErr w:type="spellStart"/>
-      <w:r>
-        <w:rPr>
-          <w:i/>
-        </w:rPr>
-        <w:t>file_object_variable</w:t>
-      </w:r>
-      <w:proofErr w:type="spellEnd"/>
-    </w:p>
-    <w:p>
-      <w:pPr>
-        <w:ind w:left="2880" w:hanging="2880"/>
-      </w:pPr>
-    </w:p>
-    <w:p>
-      <w:pPr>
-        <w:ind w:left="2880" w:hanging="2880"/>
-      </w:pPr>
-      <w:proofErr w:type="spellStart"/>
-      <w:r>
-        <w:rPr>
-          <w:i/>
-        </w:rPr>
-        <w:t>file_obj_var.readline</w:t>
-      </w:r>
-      <w:proofErr w:type="spellEnd"/>
-      <w:r>
-        <w:rPr>
-          <w:i/>
-        </w:rPr>
-        <w:t>()</w:t>
-      </w:r>
-      <w:r>
-        <w:tab/>
         <w:t xml:space="preserve">Read one line of text file </w:t>
       </w:r>
-      <w:proofErr w:type="spellStart"/>
       <w:r>
         <w:rPr>
           <w:i/>
         </w:rPr>
         <w:t>file_obj_var</w:t>
       </w:r>
-      <w:proofErr w:type="spellEnd"/>
-    </w:p>
-    <w:p>
-      <w:pPr>
-        <w:ind w:left="2880" w:hanging="2880"/>
-      </w:pPr>
-    </w:p>
-    <w:p>
-      <w:pPr>
-        <w:ind w:left="2880" w:hanging="2880"/>
-      </w:pPr>
-      <w:proofErr w:type="spellStart"/>
-      <w:r>
-        <w:rPr>
-          <w:i/>
-        </w:rPr>
-        <w:t>file_obj.truncate</w:t>
-      </w:r>
-      <w:proofErr w:type="spellEnd"/>
-      <w:r>
-        <w:rPr>
-          <w:i/>
-        </w:rPr>
-        <w:t>()</w:t>
+    </w:p>
+    <w:p>
+      <w:pPr>
+        <w:ind w:left="2880" w:hanging="2880"/>
+      </w:pPr>
+    </w:p>
+    <w:p>
+      <w:pPr>
+        <w:ind w:left="2880" w:hanging="2880"/>
+      </w:pPr>
+      <w:r>
+        <w:rPr>
+          <w:i/>
+        </w:rPr>
+        <w:t>file_obj.truncate()</w:t>
       </w:r>
       <w:r>
         <w:tab/>
@@ -996,19 +792,11 @@
       <w:pPr>
         <w:ind w:left="2880" w:hanging="2880"/>
       </w:pPr>
-      <w:proofErr w:type="spellStart"/>
-      <w:r>
-        <w:rPr>
-          <w:i/>
-        </w:rPr>
-        <w:t>file_obj.write</w:t>
-      </w:r>
-      <w:proofErr w:type="spellEnd"/>
-      <w:r>
-        <w:rPr>
-          <w:i/>
-        </w:rPr>
-        <w:t>(stuff)</w:t>
+      <w:r>
+        <w:rPr>
+          <w:i/>
+        </w:rPr>
+        <w:t>file_obj.write(stuff)</w:t>
       </w:r>
       <w:r>
         <w:rPr>
@@ -1038,19 +826,11 @@
       <w:pPr>
         <w:ind w:left="2880" w:hanging="2880"/>
       </w:pPr>
-      <w:proofErr w:type="spellStart"/>
-      <w:r>
-        <w:rPr>
-          <w:i/>
-        </w:rPr>
-        <w:t>File_obj.seek</w:t>
-      </w:r>
-      <w:proofErr w:type="spellEnd"/>
-      <w:r>
-        <w:rPr>
-          <w:i/>
-        </w:rPr>
-        <w:t>(offset[, whence])</w:t>
+      <w:r>
+        <w:rPr>
+          <w:i/>
+        </w:rPr>
+        <w:t>File_obj.seek(offset[, whence])</w:t>
       </w:r>
       <w:r>
         <w:tab/>
@@ -1075,83 +855,57 @@
       <w:pPr>
         <w:ind w:left="2880" w:hanging="2880"/>
       </w:pPr>
-      <w:proofErr w:type="spellStart"/>
+      <w:r>
+        <w:rPr>
+          <w:i/>
+        </w:rPr>
+        <w:t>def fn_name([arg1,arg2,…])</w:t>
+      </w:r>
+      <w:r>
+        <w:rPr>
+          <w:i/>
+        </w:rPr>
+        <w:t>:</w:t>
+      </w:r>
+      <w:r>
+        <w:tab/>
+      </w:r>
+      <w:r>
+        <w:t xml:space="preserve">Define new function </w:t>
+      </w:r>
+      <w:r>
+        <w:rPr>
+          <w:i/>
+        </w:rPr>
+        <w:t>fn_name</w:t>
+      </w:r>
+      <w:r>
+        <w:t xml:space="preserve"> that takes </w:t>
+      </w:r>
+      <w:r>
+        <w:t xml:space="preserve">[optional] </w:t>
+      </w:r>
+      <w:r>
+        <w:t xml:space="preserve">arguments </w:t>
+      </w:r>
+      <w:r>
+        <w:rPr>
+          <w:i/>
+        </w:rPr>
+        <w:t>arg1, arg2, …</w:t>
+      </w:r>
+      <w:r>
+        <w:t xml:space="preserve"> </w:t>
+      </w:r>
+      <w:r>
+        <w:t xml:space="preserve">The </w:t>
+      </w:r>
       <w:r>
         <w:rPr>
           <w:i/>
         </w:rPr>
         <w:t>def</w:t>
       </w:r>
-      <w:proofErr w:type="spellEnd"/>
-      <w:r>
-        <w:rPr>
-          <w:i/>
-        </w:rPr>
-        <w:t xml:space="preserve"> </w:t>
-      </w:r>
-      <w:proofErr w:type="spellStart"/>
-      <w:r>
-        <w:rPr>
-          <w:i/>
-        </w:rPr>
-        <w:t>fn_name</w:t>
-      </w:r>
-      <w:proofErr w:type="spellEnd"/>
-      <w:r>
-        <w:rPr>
-          <w:i/>
-        </w:rPr>
-        <w:t>([arg1,arg2,…])</w:t>
-      </w:r>
-      <w:r>
-        <w:rPr>
-          <w:i/>
-        </w:rPr>
-        <w:t>:</w:t>
-      </w:r>
-      <w:r>
-        <w:tab/>
-      </w:r>
-      <w:r>
-        <w:t xml:space="preserve">Define new function </w:t>
-      </w:r>
-      <w:proofErr w:type="spellStart"/>
-      <w:r>
-        <w:rPr>
-          <w:i/>
-        </w:rPr>
-        <w:t>fn_name</w:t>
-      </w:r>
-      <w:proofErr w:type="spellEnd"/>
-      <w:r>
-        <w:t xml:space="preserve"> that takes </w:t>
-      </w:r>
-      <w:r>
-        <w:t xml:space="preserve">[optional] </w:t>
-      </w:r>
-      <w:r>
-        <w:t xml:space="preserve">arguments </w:t>
-      </w:r>
-      <w:r>
-        <w:rPr>
-          <w:i/>
-        </w:rPr>
-        <w:t>arg1, arg2, …</w:t>
-      </w:r>
-      <w:r>
-        <w:t xml:space="preserve"> </w:t>
-      </w:r>
-      <w:r>
-        <w:t xml:space="preserve">The </w:t>
-      </w:r>
-      <w:proofErr w:type="spellStart"/>
-      <w:r>
-        <w:rPr>
-          <w:i/>
-        </w:rPr>
-        <w:t>def</w:t>
-      </w:r>
-      <w:proofErr w:type="spellEnd"/>
       <w:r>
         <w:t xml:space="preserve"> line must end with a colon </w:t>
       </w:r>
@@ -1197,14 +951,12 @@
       <w:r>
         <w:t xml:space="preserve">They take arguments the way scripts take </w:t>
       </w:r>
-      <w:proofErr w:type="spellStart"/>
       <w:r>
         <w:rPr>
           <w:b/>
         </w:rPr>
         <w:t>argv</w:t>
       </w:r>
-      <w:proofErr w:type="spellEnd"/>
       <w:r>
         <w:t>.</w:t>
       </w:r>
@@ -1274,21 +1026,7 @@
         <w:rPr>
           <w:i/>
         </w:rPr>
-        <w:t>if [</w:t>
-      </w:r>
-      <w:proofErr w:type="spellStart"/>
-      <w:r>
-        <w:rPr>
-          <w:i/>
-        </w:rPr>
-        <w:t>elif</w:t>
-      </w:r>
-      <w:proofErr w:type="spellEnd"/>
-      <w:r>
-        <w:rPr>
-          <w:i/>
-        </w:rPr>
-        <w:t>, else]</w:t>
+        <w:t>if [elif, else]</w:t>
       </w:r>
       <w:r>
         <w:tab/>
@@ -1310,149 +1048,299 @@
         <w:rPr>
           <w:b/>
         </w:rPr>
-        <w:t>if/</w:t>
-      </w:r>
-      <w:proofErr w:type="spellStart"/>
+        <w:t>if/elif</w:t>
+      </w:r>
+      <w:r>
+        <w:t xml:space="preserve"> conditional statement are run as the </w:t>
+      </w:r>
+      <w:r>
+        <w:rPr>
+          <w:i/>
+        </w:rPr>
+        <w:t>then</w:t>
+      </w:r>
+      <w:r>
+        <w:t xml:space="preserve"> of the condition. e</w:t>
+      </w:r>
+      <w:r>
+        <w:rPr>
+          <w:i/>
+        </w:rPr>
+        <w:t>lif</w:t>
+      </w:r>
+      <w:r>
+        <w:t xml:space="preserve"> is the same as “else-if.” </w:t>
+      </w:r>
+      <w:r>
+        <w:rPr>
+          <w:i/>
+        </w:rPr>
+        <w:t>else</w:t>
+      </w:r>
+      <w:r>
+        <w:t xml:space="preserve"> is the code to execute when the conditional(s) above is/are not True.</w:t>
+      </w:r>
+    </w:p>
+    <w:p>
+      <w:pPr>
+        <w:ind w:left="2880" w:hanging="2880"/>
+      </w:pPr>
+    </w:p>
+    <w:p>
+      <w:pPr>
+        <w:ind w:left="2880" w:hanging="2880"/>
+      </w:pPr>
+      <w:r>
+        <w:rPr>
+          <w:i/>
+        </w:rPr>
+        <w:t>for</w:t>
+      </w:r>
+    </w:p>
+    <w:p>
+      <w:pPr>
+        <w:ind w:left="2880" w:hanging="2880"/>
+      </w:pPr>
+    </w:p>
+    <w:p>
+      <w:pPr>
+        <w:ind w:left="2880" w:hanging="2880"/>
+      </w:pPr>
+      <w:r>
+        <w:rPr>
+          <w:i/>
+        </w:rPr>
+        <w:t>range</w:t>
+      </w:r>
+      <w:r>
+        <w:rPr>
+          <w:i/>
+        </w:rPr>
+        <w:t>([start,] stop[, step])</w:t>
+      </w:r>
+      <w:r>
+        <w:tab/>
+        <w:t xml:space="preserve">Returns a list containing an arithmetic progression of integers. </w:t>
+      </w:r>
       <w:r>
         <w:rPr>
           <w:b/>
         </w:rPr>
-        <w:t>elif</w:t>
-      </w:r>
-      <w:proofErr w:type="spellEnd"/>
-      <w:r>
-        <w:t xml:space="preserve"> conditional statement are run as the </w:t>
-      </w:r>
-      <w:r>
-        <w:rPr>
-          <w:i/>
-        </w:rPr>
-        <w:t>then</w:t>
-      </w:r>
-      <w:r>
-        <w:t xml:space="preserve"> of the condition. </w:t>
-      </w:r>
-      <w:proofErr w:type="spellStart"/>
-      <w:r>
-        <w:t>e</w:t>
-      </w:r>
-      <w:r>
-        <w:rPr>
-          <w:i/>
-        </w:rPr>
-        <w:t>lif</w:t>
-      </w:r>
-      <w:proofErr w:type="spellEnd"/>
-      <w:r>
-        <w:t xml:space="preserve"> is the same as “else-if.” </w:t>
-      </w:r>
-      <w:r>
-        <w:rPr>
-          <w:i/>
-        </w:rPr>
-        <w:t>else</w:t>
-      </w:r>
-      <w:r>
-        <w:t xml:space="preserve"> is the code to execute when the conditional(s) above is/are not True.</w:t>
-      </w:r>
-    </w:p>
-    <w:p>
-      <w:pPr>
-        <w:ind w:left="2880" w:hanging="2880"/>
-      </w:pPr>
-    </w:p>
-    <w:p>
-      <w:pPr>
-        <w:ind w:left="2880" w:hanging="2880"/>
-      </w:pPr>
-      <w:r>
-        <w:rPr>
-          <w:i/>
+        <w:t>range(i, j)</w:t>
+      </w:r>
+      <w:r>
+        <w:t xml:space="preserve"> returns [i, i+1, i+2, …, j-1]. s</w:t>
+      </w:r>
+      <w:r>
+        <w:rPr>
+          <w:i/>
+        </w:rPr>
+        <w:t>tart</w:t>
+      </w:r>
+      <w:r>
+        <w:t xml:space="preserve"> defaults to zero. When </w:t>
+      </w:r>
+      <w:r>
+        <w:rPr>
+          <w:i/>
+        </w:rPr>
+        <w:t>step</w:t>
+      </w:r>
+      <w:r>
+        <w:t xml:space="preserve"> is given, it specifies the increment/decrement.</w:t>
+      </w:r>
+    </w:p>
+    <w:p>
+      <w:pPr>
+        <w:ind w:left="2880" w:hanging="2880"/>
+      </w:pPr>
+    </w:p>
+    <w:p>
+      <w:pPr>
+        <w:ind w:left="2880" w:hanging="2880"/>
+        <w:rPr>
+          <w:color w:val="000000" w:themeColor="text1"/>
+        </w:rPr>
+      </w:pPr>
+      <w:r>
+        <w:rPr>
+          <w:i/>
+        </w:rPr>
+        <w:t>W</w:t>
+      </w:r>
+      <w:r>
+        <w:rPr>
+          <w:i/>
+        </w:rPr>
+        <w:t>hile</w:t>
+      </w:r>
+      <w:r>
+        <w:tab/>
+        <w:t xml:space="preserve">Test the statement that follows, like an </w:t>
+      </w:r>
+      <w:r>
+        <w:rPr>
+          <w:b/>
+        </w:rPr>
+        <w:t>if</w:t>
+      </w:r>
+      <w:r>
+        <w:t xml:space="preserve">-statement, but instead of running the block of code once, jump back to the “top” (where the </w:t>
+      </w:r>
+      <w:r>
+        <w:rPr>
+          <w:b/>
+        </w:rPr>
+        <w:t>while</w:t>
+      </w:r>
+      <w:r>
+        <w:t xml:space="preserve"> is) and repeat as long as the condition is True. When the condition is False, the </w:t>
+      </w:r>
+      <w:r>
+        <w:rPr>
+          <w:b/>
+        </w:rPr>
+        <w:t>while</w:t>
+      </w:r>
+      <w:r>
+        <w:t>-loop “fails” (</w:t>
+      </w:r>
+      <w:r>
+        <w:rPr>
+          <w:i/>
+        </w:rPr>
+        <w:t>i.e.</w:t>
+      </w:r>
+      <w:r>
+        <w:t>, Python stops running that block of code).</w:t>
+      </w:r>
+      <w:r>
+        <w:br/>
+      </w:r>
+      <w:r>
+        <w:rPr>
+          <w:color w:val="FF6600"/>
+        </w:rPr>
+        <w:t>**Caution**</w:t>
+      </w:r>
+      <w:r>
+        <w:rPr>
+          <w:color w:val="FF6600"/>
+        </w:rPr>
+        <w:t xml:space="preserve"> </w:t>
+      </w:r>
+      <w:r>
+        <w:rPr>
+          <w:color w:val="000000" w:themeColor="text1"/>
+        </w:rPr>
+        <w:t>Sometimes they do not stop. This is only good if you want to keep looping until the end of the universe.</w:t>
+      </w:r>
+      <w:r>
+        <w:rPr>
+          <w:color w:val="000000" w:themeColor="text1"/>
+        </w:rPr>
+        <w:br/>
+      </w:r>
+      <w:r>
+        <w:rPr>
+          <w:i/>
+          <w:color w:val="000000" w:themeColor="text1"/>
+          <w:u w:val="single"/>
+        </w:rPr>
+        <w:t xml:space="preserve">Simple Rules of </w:t>
+      </w:r>
+      <w:r>
+        <w:rPr>
+          <w:b/>
+          <w:i/>
+          <w:color w:val="000000" w:themeColor="text1"/>
+          <w:u w:val="single"/>
+        </w:rPr>
+        <w:t>while</w:t>
+      </w:r>
+      <w:r>
+        <w:rPr>
+          <w:i/>
+          <w:color w:val="000000" w:themeColor="text1"/>
+          <w:u w:val="single"/>
+        </w:rPr>
+        <w:t>-loops</w:t>
+      </w:r>
+      <w:r>
+        <w:rPr>
+          <w:color w:val="000000" w:themeColor="text1"/>
+        </w:rPr>
+        <w:br/>
+        <w:t xml:space="preserve">1. Make sure that you use </w:t>
+      </w:r>
+      <w:r>
+        <w:rPr>
+          <w:b/>
+          <w:color w:val="000000" w:themeColor="text1"/>
+        </w:rPr>
+        <w:t>while</w:t>
+      </w:r>
+      <w:r>
+        <w:rPr>
+          <w:color w:val="000000" w:themeColor="text1"/>
+        </w:rPr>
+        <w:t xml:space="preserve">-loops sparingly. Usually a </w:t>
+      </w:r>
+      <w:r>
+        <w:rPr>
+          <w:b/>
+          <w:color w:val="000000" w:themeColor="text1"/>
         </w:rPr>
         <w:t>for</w:t>
       </w:r>
-    </w:p>
-    <w:p>
-      <w:pPr>
-        <w:ind w:left="2880" w:hanging="2880"/>
-      </w:pPr>
-    </w:p>
-    <w:p>
-      <w:pPr>
-        <w:ind w:left="2880" w:hanging="2880"/>
-      </w:pPr>
-      <w:r>
-        <w:rPr>
-          <w:i/>
-        </w:rPr>
-        <w:t>range</w:t>
-      </w:r>
-      <w:r>
-        <w:rPr>
-          <w:i/>
-        </w:rPr>
-        <w:t>([start,] stop[, step])</w:t>
-      </w:r>
-      <w:r>
-        <w:tab/>
-        <w:t xml:space="preserve">Returns a list containing an arithmetic progression of integers. </w:t>
+      <w:r>
+        <w:rPr>
+          <w:color w:val="000000" w:themeColor="text1"/>
+        </w:rPr>
+        <w:t>-loop is better.</w:t>
+      </w:r>
+      <w:r>
+        <w:rPr>
+          <w:color w:val="000000" w:themeColor="text1"/>
+        </w:rPr>
+        <w:br/>
+        <w:t xml:space="preserve">2. Review your </w:t>
       </w:r>
       <w:r>
         <w:rPr>
           <w:b/>
-        </w:rPr>
-        <w:t>range(</w:t>
-      </w:r>
-      <w:proofErr w:type="spellStart"/>
+          <w:color w:val="000000" w:themeColor="text1"/>
+        </w:rPr>
+        <w:t>while</w:t>
+      </w:r>
+      <w:r>
+        <w:rPr>
+          <w:color w:val="000000" w:themeColor="text1"/>
+        </w:rPr>
+        <w:t xml:space="preserve"> statements and make sure that the thing you are testing will become False at some point.</w:t>
+      </w:r>
+      <w:r>
+        <w:rPr>
+          <w:color w:val="000000" w:themeColor="text1"/>
+        </w:rPr>
+        <w:br/>
+        <w:t xml:space="preserve">3. When in doubt, print out your test variable at the top and bottom of the </w:t>
+      </w:r>
       <w:r>
         <w:rPr>
           <w:b/>
-        </w:rPr>
-        <w:t>i</w:t>
-      </w:r>
-      <w:proofErr w:type="spellEnd"/>
-      <w:r>
-        <w:rPr>
-          <w:b/>
-        </w:rPr>
-        <w:t>, j)</w:t>
-      </w:r>
-      <w:r>
-        <w:t xml:space="preserve"> returns [</w:t>
-      </w:r>
-      <w:proofErr w:type="spellStart"/>
-      <w:r>
-        <w:t>i</w:t>
-      </w:r>
-      <w:proofErr w:type="spellEnd"/>
-      <w:r>
-        <w:t>, i+1, i+2, …, j-1]. s</w:t>
-      </w:r>
-      <w:r>
-        <w:rPr>
-          <w:i/>
-        </w:rPr>
-        <w:t>tart</w:t>
-      </w:r>
-      <w:r>
-        <w:t xml:space="preserve"> defaults to zero. When </w:t>
-      </w:r>
-      <w:r>
-        <w:rPr>
-          <w:i/>
-        </w:rPr>
-        <w:t>step</w:t>
-      </w:r>
-      <w:r>
-        <w:t xml:space="preserve"> is given, it specifies the increment/decrement.</w:t>
+          <w:color w:val="000000" w:themeColor="text1"/>
+        </w:rPr>
+        <w:t>while</w:t>
+      </w:r>
+      <w:r>
+        <w:rPr>
+          <w:color w:val="000000" w:themeColor="text1"/>
+        </w:rPr>
+        <w:t>-loop to see what it’s doing.</w:t>
       </w:r>
       <w:bookmarkStart w:id="0" w:name="_GoBack"/>
       <w:bookmarkEnd w:id="0"/>
-    </w:p>
-    <w:p>
-      <w:pPr>
-        <w:ind w:left="2880" w:hanging="2880"/>
-      </w:pPr>
     </w:p>
     <w:p>
       <w:pPr>
@@ -1466,12 +1354,6 @@
         </w:rPr>
       </w:pPr>
       <w:r>
-        <w:rPr>
-          <w:i/>
-        </w:rPr>
-        <w:t>while</w:t>
-      </w:r>
-      <w:r>
         <w:br w:type="page"/>
       </w:r>
     </w:p>
@@ -1559,27 +1441,11 @@
         <w:ind w:left="2880" w:hanging="2880"/>
       </w:pPr>
       <w:r>
-        <w:t># (</w:t>
-      </w:r>
-      <w:proofErr w:type="spellStart"/>
-      <w:r>
-        <w:t>Octothorpe</w:t>
-      </w:r>
-      <w:proofErr w:type="spellEnd"/>
-      <w:r>
-        <w:t>)</w:t>
-      </w:r>
-      <w:r>
-        <w:tab/>
-        <w:t xml:space="preserve">Anything after the character will be ignored by Python. The text after the </w:t>
-      </w:r>
-      <w:proofErr w:type="spellStart"/>
-      <w:r>
-        <w:t>octothorpe</w:t>
-      </w:r>
-      <w:proofErr w:type="spellEnd"/>
-      <w:r>
-        <w:t xml:space="preserve"> is called a “Comment.” (Symbol also known as “pound”, “hash”, “mesh”, etc.)</w:t>
+        <w:t># (Octothorpe)</w:t>
+      </w:r>
+      <w:r>
+        <w:tab/>
+        <w:t>Anything after the character will be ignored by Python. The text after the octothorpe is called a “Comment.” (Symbol also known as “pound”, “hash”, “mesh”, etc.)</w:t>
       </w:r>
     </w:p>
     <w:p>
@@ -1846,16 +1712,8 @@
         <w:rPr>
           <w:b/>
         </w:rPr>
-        <w:t xml:space="preserve">% </w:t>
-      </w:r>
-      <w:proofErr w:type="spellStart"/>
-      <w:r>
-        <w:rPr>
-          <w:b/>
-        </w:rPr>
-        <w:t>string_variable</w:t>
-      </w:r>
-      <w:proofErr w:type="spellEnd"/>
+        <w:t>% string_variable</w:t>
+      </w:r>
       <w:r>
         <w:t>.) The character after the percent indicates what type of string is expected in that place. A list of such string formatting characters is available</w:t>
       </w:r>
@@ -2005,53 +1863,23 @@
       <w:r>
         <w:br/>
       </w:r>
-      <w:proofErr w:type="spellStart"/>
       <w:r>
         <w:rPr>
           <w:b/>
         </w:rPr>
-        <w:t>variable_a</w:t>
-      </w:r>
-      <w:proofErr w:type="spellEnd"/>
+        <w:t>variable_a += 5</w:t>
+      </w:r>
+      <w:r>
+        <w:t xml:space="preserve"> is the same as</w:t>
+      </w:r>
+      <w:r>
+        <w:br/>
+      </w:r>
       <w:r>
         <w:rPr>
           <w:b/>
         </w:rPr>
-        <w:t xml:space="preserve"> += 5</w:t>
-      </w:r>
-      <w:r>
-        <w:t xml:space="preserve"> is the same as</w:t>
-      </w:r>
-      <w:r>
-        <w:br/>
-      </w:r>
-      <w:proofErr w:type="spellStart"/>
-      <w:r>
-        <w:rPr>
-          <w:b/>
-        </w:rPr>
-        <w:t>variable_a</w:t>
-      </w:r>
-      <w:proofErr w:type="spellEnd"/>
-      <w:r>
-        <w:rPr>
-          <w:b/>
-        </w:rPr>
-        <w:t xml:space="preserve"> = </w:t>
-      </w:r>
-      <w:proofErr w:type="spellStart"/>
-      <w:r>
-        <w:rPr>
-          <w:b/>
-        </w:rPr>
-        <w:t>variable_a</w:t>
-      </w:r>
-      <w:proofErr w:type="spellEnd"/>
-      <w:r>
-        <w:rPr>
-          <w:b/>
-        </w:rPr>
-        <w:t xml:space="preserve"> + 5</w:t>
+        <w:t>variable_a = variable_a + 5</w:t>
       </w:r>
     </w:p>
     <w:p>
@@ -2132,14 +1960,12 @@
         <w:tab/>
         <w:t xml:space="preserve">Colon: Ends the </w:t>
       </w:r>
-      <w:proofErr w:type="spellStart"/>
       <w:r>
         <w:rPr>
           <w:b/>
         </w:rPr>
         <w:t>def</w:t>
       </w:r>
-      <w:proofErr w:type="spellEnd"/>
       <w:r>
         <w:t xml:space="preserve"> line of a new function</w:t>
       </w:r>
@@ -2412,14 +2238,12 @@
       <w:r>
         <w:t xml:space="preserve">Did you start your function definition with </w:t>
       </w:r>
-      <w:proofErr w:type="spellStart"/>
       <w:r>
         <w:rPr>
           <w:b/>
         </w:rPr>
         <w:t>def</w:t>
       </w:r>
-      <w:proofErr w:type="spellEnd"/>
       <w:r>
         <w:t>?</w:t>
       </w:r>
@@ -2540,14 +2364,12 @@
       <w:r>
         <w:t xml:space="preserve">Did you “end” your function by going back to writing with no indent (aka </w:t>
       </w:r>
-      <w:proofErr w:type="spellStart"/>
       <w:r>
         <w:rPr>
           <w:i/>
         </w:rPr>
         <w:t>dedenting</w:t>
       </w:r>
-      <w:proofErr w:type="spellEnd"/>
       <w:r>
         <w:t>)?</w:t>
       </w:r>
@@ -5158,7 +4980,7 @@
 </file>
 
 <file path=customXml/itemProps1.xml><?xml version="1.0" encoding="utf-8"?>
-<ds:datastoreItem xmlns:ds="http://schemas.openxmlformats.org/officeDocument/2006/customXml" ds:itemID="{54B9FB5F-6B18-E943-A7CF-F900FF05C6B3}">
+<ds:datastoreItem xmlns:ds="http://schemas.openxmlformats.org/officeDocument/2006/customXml" ds:itemID="{A8BEAB74-4858-F14E-9EC5-261B0C7F7D67}">
   <ds:schemaRefs>
     <ds:schemaRef ds:uri="http://schemas.openxmlformats.org/officeDocument/2006/bibliography"/>
   </ds:schemaRefs>

</xml_diff>